<commit_message>
SG2: Add Mobile to SG2_Risks.docx
</commit_message>
<xml_diff>
--- a/SG2_Units/SG2_Artefacts/SG2_Risks.docx
+++ b/SG2_Units/SG2_Artefacts/SG2_Risks.docx
@@ -42,6 +42,10 @@
         <w:spacing w:before="240" w:beforeAutospacing="off" w:after="60" w:afterAutospacing="off" w:line="259" w:lineRule="auto"/>
         <w:ind w:left="0" w:right="0"/>
         <w:jc w:val="left"/>
+        <w:rPr>
+          <w:rFonts w:ascii="Arial" w:hAnsi="Arial" w:eastAsia="Arial" w:cs="Arial"/>
+          <w:lang w:val="en-GB"/>
+        </w:rPr>
       </w:pPr>
       <w:r>
         <w:rPr>
@@ -377,13 +381,19 @@
             </w:tcBorders>
             <w:tcMar/>
           </w:tcPr>
-          <w:p wp14:textId="77777777">
+          <w:p wp14:textId="2F819A00">
             <w:pPr>
               <w:pStyle w:val="Tabletext"/>
               <w:rPr>
                 <w:rFonts w:ascii="Arial" w:hAnsi="Arial" w:eastAsia="Arial" w:cs="Arial"/>
               </w:rPr>
             </w:pPr>
+            <w:r>
+              <w:rPr>
+                <w:rFonts w:ascii="Arial" w:hAnsi="Arial" w:eastAsia="Arial" w:cs="Arial"/>
+              </w:rPr>
+              <w:t>2o26-02-18</w:t>
+            </w:r>
           </w:p>
         </w:tc>
         <w:tc>
@@ -397,13 +407,19 @@
             </w:tcBorders>
             <w:tcMar/>
           </w:tcPr>
-          <w:p wp14:textId="77777777">
+          <w:p wp14:textId="192672A1">
             <w:pPr>
               <w:pStyle w:val="Tabletext"/>
               <w:rPr>
                 <w:rFonts w:ascii="Arial" w:hAnsi="Arial" w:eastAsia="Arial" w:cs="Arial"/>
               </w:rPr>
             </w:pPr>
+            <w:r>
+              <w:rPr>
+                <w:rFonts w:ascii="Arial" w:hAnsi="Arial" w:eastAsia="Arial" w:cs="Arial"/>
+              </w:rPr>
+              <w:t>1.1</w:t>
+            </w:r>
           </w:p>
         </w:tc>
         <w:tc>
@@ -417,13 +433,19 @@
             </w:tcBorders>
             <w:tcMar/>
           </w:tcPr>
-          <w:p wp14:textId="77777777">
+          <w:p wp14:textId="56DD0B37">
             <w:pPr>
               <w:pStyle w:val="Tabletext"/>
               <w:rPr>
                 <w:rFonts w:ascii="Arial" w:hAnsi="Arial" w:eastAsia="Arial" w:cs="Arial"/>
               </w:rPr>
             </w:pPr>
+            <w:r>
+              <w:rPr>
+                <w:rFonts w:ascii="Arial" w:hAnsi="Arial" w:eastAsia="Arial" w:cs="Arial"/>
+              </w:rPr>
+              <w:t>Add Risks for Mobile development (R6-R10)</w:t>
+            </w:r>
           </w:p>
         </w:tc>
         <w:tc>
@@ -437,13 +459,19 @@
             </w:tcBorders>
             <w:tcMar/>
           </w:tcPr>
-          <w:p wp14:textId="77777777">
+          <w:p wp14:textId="207AB248">
             <w:pPr>
               <w:pStyle w:val="Tabletext"/>
               <w:rPr>
                 <w:rFonts w:ascii="Arial" w:hAnsi="Arial" w:eastAsia="Arial" w:cs="Arial"/>
               </w:rPr>
             </w:pPr>
+            <w:r>
+              <w:rPr>
+                <w:rFonts w:ascii="Arial" w:hAnsi="Arial" w:eastAsia="Arial" w:cs="Arial"/>
+              </w:rPr>
+              <w:t>Daniel Jönsson</w:t>
+            </w:r>
           </w:p>
         </w:tc>
       </w:tr>
@@ -870,7 +898,7 @@
             </w:tcBorders>
             <w:tcMar/>
           </w:tcPr>
-          <w:p wp14:textId="2A74E717">
+          <w:p wp14:textId="2F2792A5">
             <w:pPr>
               <w:pStyle w:val="Normal"/>
               <w:tabs>
@@ -882,6 +910,7 @@
               <w:spacing w:before="120" w:after="120"/>
               <w:rPr>
                 <w:rFonts w:ascii="Arial" w:hAnsi="Arial" w:eastAsia="Arial" w:cs="Arial"/>
+                <w:noProof w:val="0"/>
                 <w:lang w:val="en-GB"/>
               </w:rPr>
             </w:pPr>
@@ -906,25 +935,6 @@
               </w:rPr>
               <w:t xml:space="preserve"> Difficulty in dynamically rendering User Interfaces (UIs) sent from the server for new devices.</w:t>
             </w:r>
-          </w:p>
-          <w:p wp14:textId="5E9FC98A">
-            <w:pPr>
-              <w:pStyle w:val="Normal"/>
-              <w:tabs>
-                <w:tab w:val="right" w:pos="3617"/>
-              </w:tabs>
-              <w:autoSpaceDE w:val="0"/>
-              <w:autoSpaceDN w:val="0"/>
-              <w:adjustRightInd w:val="0"/>
-              <w:spacing w:before="120" w:after="120"/>
-              <w:rPr>
-                <w:rFonts w:ascii="Arial" w:hAnsi="Arial" w:eastAsia="Arial" w:cs="Arial"/>
-                <w:noProof w:val="0"/>
-                <w:sz w:val="24"/>
-                <w:szCs w:val="24"/>
-                <w:lang w:val="en-GB"/>
-              </w:rPr>
-            </w:pPr>
           </w:p>
         </w:tc>
         <w:tc>
@@ -974,7 +984,7 @@
             </w:tcBorders>
             <w:tcMar/>
           </w:tcPr>
-          <w:p wp14:textId="69930F78">
+          <w:p wp14:textId="4BFC6DC1">
             <w:pPr>
               <w:pStyle w:val="Normal"/>
               <w:autoSpaceDE w:val="0"/>
@@ -983,6 +993,7 @@
               <w:spacing w:before="120" w:after="120"/>
               <w:rPr>
                 <w:rFonts w:ascii="Arial" w:hAnsi="Arial" w:eastAsia="Arial" w:cs="Arial"/>
+                <w:noProof w:val="0"/>
                 <w:lang w:val="en-GB"/>
               </w:rPr>
             </w:pPr>
@@ -1007,25 +1018,6 @@
               </w:rPr>
               <w:t xml:space="preserve"> assigned UI components or speech modules within the iterative cycle.</w:t>
             </w:r>
-          </w:p>
-          <w:p wp14:textId="20A86EB9">
-            <w:pPr>
-              <w:pStyle w:val="Normal"/>
-              <w:tabs>
-                <w:tab w:val="right" w:pos="3617"/>
-              </w:tabs>
-              <w:autoSpaceDE w:val="0"/>
-              <w:autoSpaceDN w:val="0"/>
-              <w:adjustRightInd w:val="0"/>
-              <w:spacing w:before="120" w:after="120"/>
-              <w:rPr>
-                <w:rFonts w:ascii="Arial" w:hAnsi="Arial" w:eastAsia="Arial" w:cs="Arial"/>
-                <w:noProof w:val="0"/>
-                <w:sz w:val="24"/>
-                <w:szCs w:val="24"/>
-                <w:lang w:val="en-GB"/>
-              </w:rPr>
-            </w:pPr>
           </w:p>
         </w:tc>
         <w:tc>
@@ -1078,7 +1070,7 @@
             </w:tcBorders>
             <w:tcMar/>
           </w:tcPr>
-          <w:p wp14:textId="3A8E3A63">
+          <w:p wp14:textId="140A67E1">
             <w:pPr>
               <w:pStyle w:val="Normal"/>
               <w:autoSpaceDE w:val="0"/>
@@ -1146,19 +1138,6 @@
               </w:rPr>
               <w:t>platforms</w:t>
             </w:r>
-          </w:p>
-          <w:p wp14:textId="7C80C73D">
-            <w:pPr>
-              <w:pStyle w:val="Normal"/>
-              <w:autoSpaceDE w:val="0"/>
-              <w:autoSpaceDN w:val="0"/>
-              <w:adjustRightInd w:val="0"/>
-              <w:spacing w:before="120" w:after="120"/>
-              <w:rPr>
-                <w:rFonts w:ascii="Arial" w:hAnsi="Arial" w:eastAsia="Arial" w:cs="Arial"/>
-                <w:lang w:val="sv-SE"/>
-              </w:rPr>
-            </w:pPr>
           </w:p>
         </w:tc>
         <w:tc>
@@ -1301,6 +1280,593 @@
           </w:p>
         </w:tc>
       </w:tr>
+      <w:tr>
+        <w:trPr>
+          <w:trHeight w:val="546"/>
+        </w:trPr>
+        <w:tc>
+          <w:tcPr>
+            <w:tcW w:w="5208" w:type="dxa"/>
+            <w:tcBorders>
+              <w:top w:val="single" w:color="auto" w:sz="6" w:space="0"/>
+              <w:left w:val="single" w:color="auto" w:sz="12" w:space="0"/>
+              <w:bottom w:val="single" w:color="auto" w:sz="12" w:space="0"/>
+              <w:right w:val="single" w:color="auto" w:sz="6" w:space="0"/>
+            </w:tcBorders>
+            <w:tcMar/>
+          </w:tcPr>
+          <w:p>
+            <w:pPr>
+              <w:pStyle w:val="Normal"/>
+              <w:rPr>
+                <w:rFonts w:ascii="Arial" w:hAnsi="Arial" w:eastAsia="Arial" w:cs="Arial"/>
+                <w:lang w:val="sv-SE"/>
+              </w:rPr>
+            </w:pPr>
+            <w:r>
+              <w:rPr>
+                <w:rFonts w:ascii="Arial" w:hAnsi="Arial" w:eastAsia="Arial" w:cs="Arial"/>
+                <w:lang w:val="sv-SE"/>
+              </w:rPr>
+              <w:t xml:space="preserve">R6. Mobile </w:t>
+            </w:r>
+            <w:r>
+              <w:rPr>
+                <w:rFonts w:ascii="Arial" w:hAnsi="Arial" w:eastAsia="Arial" w:cs="Arial"/>
+                <w:lang w:val="sv-SE"/>
+              </w:rPr>
+              <w:t>Native</w:t>
+            </w:r>
+            <w:r>
+              <w:rPr>
+                <w:rFonts w:ascii="Arial" w:hAnsi="Arial" w:eastAsia="Arial" w:cs="Arial"/>
+                <w:lang w:val="sv-SE"/>
+              </w:rPr>
+              <w:t xml:space="preserve"> </w:t>
+            </w:r>
+            <w:r>
+              <w:rPr>
+                <w:rFonts w:ascii="Arial" w:hAnsi="Arial" w:eastAsia="Arial" w:cs="Arial"/>
+                <w:lang w:val="sv-SE"/>
+              </w:rPr>
+              <w:t>module</w:t>
+            </w:r>
+            <w:r>
+              <w:rPr>
+                <w:rFonts w:ascii="Arial" w:hAnsi="Arial" w:eastAsia="Arial" w:cs="Arial"/>
+                <w:lang w:val="sv-SE"/>
+              </w:rPr>
+              <w:t xml:space="preserve"> </w:t>
+            </w:r>
+            <w:r>
+              <w:rPr>
+                <w:rFonts w:ascii="Arial" w:hAnsi="Arial" w:eastAsia="Arial" w:cs="Arial"/>
+                <w:lang w:val="sv-SE"/>
+              </w:rPr>
+              <w:t>incompatibility</w:t>
+            </w:r>
+            <w:r>
+              <w:rPr>
+                <w:rFonts w:ascii="Arial" w:hAnsi="Arial" w:eastAsia="Arial" w:cs="Arial"/>
+                <w:lang w:val="sv-SE"/>
+              </w:rPr>
+              <w:t xml:space="preserve"> </w:t>
+            </w:r>
+            <w:r>
+              <w:rPr>
+                <w:rFonts w:ascii="Arial" w:hAnsi="Arial" w:eastAsia="Arial" w:cs="Arial"/>
+                <w:lang w:val="sv-SE"/>
+              </w:rPr>
+              <w:t>within</w:t>
+            </w:r>
+            <w:r>
+              <w:rPr>
+                <w:rFonts w:ascii="Arial" w:hAnsi="Arial" w:eastAsia="Arial" w:cs="Arial"/>
+                <w:lang w:val="sv-SE"/>
+              </w:rPr>
+              <w:t xml:space="preserve"> the Expo Go </w:t>
+            </w:r>
+            <w:r>
+              <w:rPr>
+                <w:rFonts w:ascii="Arial" w:hAnsi="Arial" w:eastAsia="Arial" w:cs="Arial"/>
+                <w:lang w:val="sv-SE"/>
+              </w:rPr>
+              <w:t>sandbox</w:t>
+            </w:r>
+            <w:r>
+              <w:rPr>
+                <w:rFonts w:ascii="Arial" w:hAnsi="Arial" w:eastAsia="Arial" w:cs="Arial"/>
+                <w:lang w:val="sv-SE"/>
+              </w:rPr>
+              <w:t xml:space="preserve"> </w:t>
+            </w:r>
+            <w:r>
+              <w:rPr>
+                <w:rFonts w:ascii="Arial" w:hAnsi="Arial" w:eastAsia="Arial" w:cs="Arial"/>
+                <w:lang w:val="sv-SE"/>
+              </w:rPr>
+              <w:t>environment</w:t>
+            </w:r>
+          </w:p>
+        </w:tc>
+        <w:tc>
+          <w:tcPr>
+            <w:tcW w:w="3834" w:type="dxa"/>
+            <w:tcBorders>
+              <w:top w:val="single" w:color="auto" w:sz="6" w:space="0"/>
+              <w:left w:val="single" w:color="auto" w:sz="6" w:space="0"/>
+              <w:bottom w:val="single" w:color="auto" w:sz="12" w:space="0"/>
+              <w:right w:val="single" w:color="auto" w:sz="12" w:space="0"/>
+            </w:tcBorders>
+            <w:tcMar/>
+          </w:tcPr>
+          <w:p>
+            <w:pPr>
+              <w:pStyle w:val="Footer"/>
+              <w:jc w:val="center"/>
+              <w:rPr>
+                <w:rFonts w:ascii="Arial" w:hAnsi="Arial" w:eastAsia="Arial" w:cs="Arial"/>
+              </w:rPr>
+            </w:pPr>
+            <w:r>
+              <w:rPr>
+                <w:rFonts w:ascii="Arial" w:hAnsi="Arial" w:eastAsia="Arial" w:cs="Arial"/>
+              </w:rPr>
+              <w:t>High</w:t>
+            </w:r>
+          </w:p>
+        </w:tc>
+      </w:tr>
+      <w:tr>
+        <w:trPr>
+          <w:trHeight w:val="546"/>
+        </w:trPr>
+        <w:tc>
+          <w:tcPr>
+            <w:tcW w:w="5208" w:type="dxa"/>
+            <w:tcBorders>
+              <w:top w:val="single" w:color="auto" w:sz="6" w:space="0"/>
+              <w:left w:val="single" w:color="auto" w:sz="12" w:space="0"/>
+              <w:bottom w:val="single" w:color="auto" w:sz="12" w:space="0"/>
+              <w:right w:val="single" w:color="auto" w:sz="6" w:space="0"/>
+            </w:tcBorders>
+            <w:tcMar/>
+          </w:tcPr>
+          <w:p>
+            <w:pPr>
+              <w:pStyle w:val="Normal"/>
+              <w:rPr>
+                <w:rFonts w:ascii="Arial" w:hAnsi="Arial" w:eastAsia="Arial" w:cs="Arial"/>
+                <w:lang w:val="sv-SE"/>
+              </w:rPr>
+            </w:pPr>
+            <w:r>
+              <w:rPr>
+                <w:rFonts w:ascii="Arial" w:hAnsi="Arial" w:eastAsia="Arial" w:cs="Arial"/>
+                <w:lang w:val="sv-SE"/>
+              </w:rPr>
+              <w:t xml:space="preserve">R7. Mobile </w:t>
+            </w:r>
+            <w:r>
+              <w:rPr>
+                <w:rFonts w:ascii="Arial" w:hAnsi="Arial" w:eastAsia="Arial" w:cs="Arial"/>
+                <w:lang w:val="sv-SE"/>
+              </w:rPr>
+              <w:t>Significant</w:t>
+            </w:r>
+            <w:r>
+              <w:rPr>
+                <w:rFonts w:ascii="Arial" w:hAnsi="Arial" w:eastAsia="Arial" w:cs="Arial"/>
+                <w:lang w:val="sv-SE"/>
+              </w:rPr>
+              <w:t xml:space="preserve"> </w:t>
+            </w:r>
+            <w:r>
+              <w:rPr>
+                <w:rFonts w:ascii="Arial" w:hAnsi="Arial" w:eastAsia="Arial" w:cs="Arial"/>
+                <w:lang w:val="sv-SE"/>
+              </w:rPr>
+              <w:t>performance</w:t>
+            </w:r>
+            <w:r>
+              <w:rPr>
+                <w:rFonts w:ascii="Arial" w:hAnsi="Arial" w:eastAsia="Arial" w:cs="Arial"/>
+                <w:lang w:val="sv-SE"/>
+              </w:rPr>
+              <w:t xml:space="preserve"> degradation </w:t>
+            </w:r>
+            <w:r>
+              <w:rPr>
+                <w:rFonts w:ascii="Arial" w:hAnsi="Arial" w:eastAsia="Arial" w:cs="Arial"/>
+                <w:lang w:val="sv-SE"/>
+              </w:rPr>
+              <w:t>during</w:t>
+            </w:r>
+            <w:r>
+              <w:rPr>
+                <w:rFonts w:ascii="Arial" w:hAnsi="Arial" w:eastAsia="Arial" w:cs="Arial"/>
+                <w:lang w:val="sv-SE"/>
+              </w:rPr>
+              <w:t xml:space="preserve"> </w:t>
+            </w:r>
+            <w:r>
+              <w:rPr>
+                <w:rFonts w:ascii="Arial" w:hAnsi="Arial" w:eastAsia="Arial" w:cs="Arial"/>
+                <w:lang w:val="sv-SE"/>
+              </w:rPr>
+              <w:t>complex</w:t>
+            </w:r>
+            <w:r>
+              <w:rPr>
+                <w:rFonts w:ascii="Arial" w:hAnsi="Arial" w:eastAsia="Arial" w:cs="Arial"/>
+                <w:lang w:val="sv-SE"/>
+              </w:rPr>
+              <w:t xml:space="preserve"> UI re-</w:t>
+            </w:r>
+            <w:r>
+              <w:rPr>
+                <w:rFonts w:ascii="Arial" w:hAnsi="Arial" w:eastAsia="Arial" w:cs="Arial"/>
+                <w:lang w:val="sv-SE"/>
+              </w:rPr>
+              <w:t>renders</w:t>
+            </w:r>
+          </w:p>
+        </w:tc>
+        <w:tc>
+          <w:tcPr>
+            <w:tcW w:w="3834" w:type="dxa"/>
+            <w:tcBorders>
+              <w:top w:val="single" w:color="auto" w:sz="6" w:space="0"/>
+              <w:left w:val="single" w:color="auto" w:sz="6" w:space="0"/>
+              <w:bottom w:val="single" w:color="auto" w:sz="12" w:space="0"/>
+              <w:right w:val="single" w:color="auto" w:sz="12" w:space="0"/>
+            </w:tcBorders>
+            <w:tcMar/>
+          </w:tcPr>
+          <w:p>
+            <w:pPr>
+              <w:pStyle w:val="Footer"/>
+              <w:jc w:val="center"/>
+              <w:rPr>
+                <w:rFonts w:ascii="Arial" w:hAnsi="Arial" w:eastAsia="Arial" w:cs="Arial"/>
+              </w:rPr>
+            </w:pPr>
+            <w:r>
+              <w:rPr>
+                <w:rFonts w:ascii="Arial" w:hAnsi="Arial" w:eastAsia="Arial" w:cs="Arial"/>
+              </w:rPr>
+              <w:t>Medium</w:t>
+            </w:r>
+          </w:p>
+        </w:tc>
+      </w:tr>
+      <w:tr>
+        <w:trPr>
+          <w:trHeight w:val="546"/>
+        </w:trPr>
+        <w:tc>
+          <w:tcPr>
+            <w:tcW w:w="5208" w:type="dxa"/>
+            <w:tcBorders>
+              <w:top w:val="single" w:color="auto" w:sz="6" w:space="0"/>
+              <w:left w:val="single" w:color="auto" w:sz="12" w:space="0"/>
+              <w:bottom w:val="single" w:color="auto" w:sz="12" w:space="0"/>
+              <w:right w:val="single" w:color="auto" w:sz="6" w:space="0"/>
+            </w:tcBorders>
+            <w:tcMar/>
+          </w:tcPr>
+          <w:p>
+            <w:pPr>
+              <w:pStyle w:val="Normal"/>
+              <w:rPr>
+                <w:rFonts w:ascii="Arial" w:hAnsi="Arial" w:eastAsia="Arial" w:cs="Arial"/>
+                <w:lang w:val="sv-SE"/>
+              </w:rPr>
+            </w:pPr>
+            <w:r>
+              <w:rPr>
+                <w:rFonts w:ascii="Arial" w:hAnsi="Arial" w:eastAsia="Arial" w:cs="Arial"/>
+                <w:lang w:val="sv-SE"/>
+              </w:rPr>
+              <w:t xml:space="preserve">R8. Mobile </w:t>
+            </w:r>
+            <w:r>
+              <w:rPr>
+                <w:rFonts w:ascii="Arial" w:hAnsi="Arial" w:eastAsia="Arial" w:cs="Arial"/>
+                <w:lang w:val="sv-SE"/>
+              </w:rPr>
+              <w:t>breaking</w:t>
+            </w:r>
+            <w:r>
+              <w:rPr>
+                <w:rFonts w:ascii="Arial" w:hAnsi="Arial" w:eastAsia="Arial" w:cs="Arial"/>
+                <w:lang w:val="sv-SE"/>
+              </w:rPr>
+              <w:t xml:space="preserve"> </w:t>
+            </w:r>
+            <w:r>
+              <w:rPr>
+                <w:rFonts w:ascii="Arial" w:hAnsi="Arial" w:eastAsia="Arial" w:cs="Arial"/>
+                <w:lang w:val="sv-SE"/>
+              </w:rPr>
+              <w:t>changes</w:t>
+            </w:r>
+            <w:r>
+              <w:rPr>
+                <w:rFonts w:ascii="Arial" w:hAnsi="Arial" w:eastAsia="Arial" w:cs="Arial"/>
+                <w:lang w:val="sv-SE"/>
+              </w:rPr>
+              <w:t xml:space="preserve"> </w:t>
+            </w:r>
+            <w:r>
+              <w:rPr>
+                <w:rFonts w:ascii="Arial" w:hAnsi="Arial" w:eastAsia="Arial" w:cs="Arial"/>
+                <w:lang w:val="sv-SE"/>
+              </w:rPr>
+              <w:t>during</w:t>
+            </w:r>
+            <w:r>
+              <w:rPr>
+                <w:rFonts w:ascii="Arial" w:hAnsi="Arial" w:eastAsia="Arial" w:cs="Arial"/>
+                <w:lang w:val="sv-SE"/>
+              </w:rPr>
+              <w:t xml:space="preserve"> </w:t>
+            </w:r>
+            <w:r>
+              <w:rPr>
+                <w:rFonts w:ascii="Arial" w:hAnsi="Arial" w:eastAsia="Arial" w:cs="Arial"/>
+                <w:lang w:val="sv-SE"/>
+              </w:rPr>
+              <w:t>mandatory</w:t>
+            </w:r>
+            <w:r>
+              <w:rPr>
+                <w:rFonts w:ascii="Arial" w:hAnsi="Arial" w:eastAsia="Arial" w:cs="Arial"/>
+                <w:lang w:val="sv-SE"/>
+              </w:rPr>
+              <w:t xml:space="preserve"> Expo SDK version </w:t>
+            </w:r>
+            <w:r>
+              <w:rPr>
+                <w:rFonts w:ascii="Arial" w:hAnsi="Arial" w:eastAsia="Arial" w:cs="Arial"/>
+                <w:lang w:val="sv-SE"/>
+              </w:rPr>
+              <w:t>upgrades</w:t>
+            </w:r>
+          </w:p>
+        </w:tc>
+        <w:tc>
+          <w:tcPr>
+            <w:tcW w:w="3834" w:type="dxa"/>
+            <w:tcBorders>
+              <w:top w:val="single" w:color="auto" w:sz="6" w:space="0"/>
+              <w:left w:val="single" w:color="auto" w:sz="6" w:space="0"/>
+              <w:bottom w:val="single" w:color="auto" w:sz="12" w:space="0"/>
+              <w:right w:val="single" w:color="auto" w:sz="12" w:space="0"/>
+            </w:tcBorders>
+            <w:tcMar/>
+          </w:tcPr>
+          <w:p>
+            <w:pPr>
+              <w:pStyle w:val="Footer"/>
+              <w:jc w:val="center"/>
+              <w:rPr>
+                <w:rFonts w:ascii="Arial" w:hAnsi="Arial" w:eastAsia="Arial" w:cs="Arial"/>
+              </w:rPr>
+            </w:pPr>
+            <w:r>
+              <w:rPr>
+                <w:rFonts w:ascii="Arial" w:hAnsi="Arial" w:eastAsia="Arial" w:cs="Arial"/>
+              </w:rPr>
+              <w:t>High</w:t>
+            </w:r>
+          </w:p>
+        </w:tc>
+      </w:tr>
+      <w:tr>
+        <w:trPr>
+          <w:trHeight w:val="546"/>
+        </w:trPr>
+        <w:tc>
+          <w:tcPr>
+            <w:tcW w:w="5208" w:type="dxa"/>
+            <w:tcBorders>
+              <w:top w:val="single" w:color="auto" w:sz="6" w:space="0"/>
+              <w:left w:val="single" w:color="auto" w:sz="12" w:space="0"/>
+              <w:bottom w:val="single" w:color="auto" w:sz="12" w:space="0"/>
+              <w:right w:val="single" w:color="auto" w:sz="6" w:space="0"/>
+            </w:tcBorders>
+            <w:tcMar/>
+          </w:tcPr>
+          <w:p>
+            <w:pPr>
+              <w:pStyle w:val="Normal"/>
+              <w:rPr>
+                <w:rFonts w:ascii="Arial" w:hAnsi="Arial" w:eastAsia="Arial" w:cs="Arial"/>
+                <w:lang w:val="sv-SE"/>
+              </w:rPr>
+            </w:pPr>
+            <w:r>
+              <w:rPr>
+                <w:rFonts w:ascii="Arial" w:hAnsi="Arial" w:eastAsia="Arial" w:cs="Arial"/>
+                <w:lang w:val="sv-SE"/>
+              </w:rPr>
+              <w:t xml:space="preserve">R9. Mobile Over-the-Air </w:t>
+            </w:r>
+            <w:r>
+              <w:rPr>
+                <w:rFonts w:ascii="Arial" w:hAnsi="Arial" w:eastAsia="Arial" w:cs="Arial"/>
+                <w:lang w:val="sv-SE"/>
+              </w:rPr>
+              <w:t>update</w:t>
+            </w:r>
+            <w:r>
+              <w:rPr>
+                <w:rFonts w:ascii="Arial" w:hAnsi="Arial" w:eastAsia="Arial" w:cs="Arial"/>
+                <w:lang w:val="sv-SE"/>
+              </w:rPr>
+              <w:t xml:space="preserve"> </w:t>
+            </w:r>
+            <w:r>
+              <w:rPr>
+                <w:rFonts w:ascii="Arial" w:hAnsi="Arial" w:eastAsia="Arial" w:cs="Arial"/>
+                <w:lang w:val="sv-SE"/>
+              </w:rPr>
+              <w:t>mismatches</w:t>
+            </w:r>
+            <w:r>
+              <w:rPr>
+                <w:rFonts w:ascii="Arial" w:hAnsi="Arial" w:eastAsia="Arial" w:cs="Arial"/>
+                <w:lang w:val="sv-SE"/>
+              </w:rPr>
+              <w:t xml:space="preserve"> </w:t>
+            </w:r>
+            <w:r>
+              <w:rPr>
+                <w:rFonts w:ascii="Arial" w:hAnsi="Arial" w:eastAsia="Arial" w:cs="Arial"/>
+                <w:lang w:val="sv-SE"/>
+              </w:rPr>
+              <w:t>between</w:t>
+            </w:r>
+            <w:r>
+              <w:rPr>
+                <w:rFonts w:ascii="Arial" w:hAnsi="Arial" w:eastAsia="Arial" w:cs="Arial"/>
+                <w:lang w:val="sv-SE"/>
+              </w:rPr>
+              <w:t xml:space="preserve"> JS and </w:t>
+            </w:r>
+            <w:r>
+              <w:rPr>
+                <w:rFonts w:ascii="Arial" w:hAnsi="Arial" w:eastAsia="Arial" w:cs="Arial"/>
+                <w:lang w:val="sv-SE"/>
+              </w:rPr>
+              <w:t>Native</w:t>
+            </w:r>
+            <w:r>
+              <w:rPr>
+                <w:rFonts w:ascii="Arial" w:hAnsi="Arial" w:eastAsia="Arial" w:cs="Arial"/>
+                <w:lang w:val="sv-SE"/>
+              </w:rPr>
+              <w:t xml:space="preserve"> </w:t>
+            </w:r>
+            <w:r>
+              <w:rPr>
+                <w:rFonts w:ascii="Arial" w:hAnsi="Arial" w:eastAsia="Arial" w:cs="Arial"/>
+                <w:lang w:val="sv-SE"/>
+              </w:rPr>
+              <w:t>code</w:t>
+            </w:r>
+          </w:p>
+        </w:tc>
+        <w:tc>
+          <w:tcPr>
+            <w:tcW w:w="3834" w:type="dxa"/>
+            <w:tcBorders>
+              <w:top w:val="single" w:color="auto" w:sz="6" w:space="0"/>
+              <w:left w:val="single" w:color="auto" w:sz="6" w:space="0"/>
+              <w:bottom w:val="single" w:color="auto" w:sz="12" w:space="0"/>
+              <w:right w:val="single" w:color="auto" w:sz="12" w:space="0"/>
+            </w:tcBorders>
+            <w:tcMar/>
+          </w:tcPr>
+          <w:p>
+            <w:pPr>
+              <w:pStyle w:val="Footer"/>
+              <w:jc w:val="center"/>
+              <w:rPr>
+                <w:rFonts w:ascii="Arial" w:hAnsi="Arial" w:eastAsia="Arial" w:cs="Arial"/>
+              </w:rPr>
+            </w:pPr>
+            <w:r>
+              <w:rPr>
+                <w:rFonts w:ascii="Arial" w:hAnsi="Arial" w:eastAsia="Arial" w:cs="Arial"/>
+              </w:rPr>
+              <w:t>Medium</w:t>
+            </w:r>
+          </w:p>
+        </w:tc>
+      </w:tr>
+      <w:tr>
+        <w:trPr>
+          <w:trHeight w:val="546"/>
+        </w:trPr>
+        <w:tc>
+          <w:tcPr>
+            <w:tcW w:w="5208" w:type="dxa"/>
+            <w:tcBorders>
+              <w:top w:val="single" w:color="auto" w:sz="6" w:space="0"/>
+              <w:left w:val="single" w:color="auto" w:sz="12" w:space="0"/>
+              <w:bottom w:val="single" w:color="auto" w:sz="12" w:space="0"/>
+              <w:right w:val="single" w:color="auto" w:sz="6" w:space="0"/>
+            </w:tcBorders>
+            <w:tcMar/>
+          </w:tcPr>
+          <w:p>
+            <w:pPr>
+              <w:pStyle w:val="Normal"/>
+              <w:rPr>
+                <w:rFonts w:ascii="Arial" w:hAnsi="Arial" w:eastAsia="Arial" w:cs="Arial"/>
+                <w:lang w:val="sv-SE"/>
+              </w:rPr>
+            </w:pPr>
+            <w:r>
+              <w:rPr>
+                <w:rFonts w:ascii="Arial" w:hAnsi="Arial" w:eastAsia="Arial" w:cs="Arial"/>
+                <w:lang w:val="sv-SE"/>
+              </w:rPr>
+              <w:t>R10. Mobile Latency and bottlenecks in the React Native Bridg</w:t>
+            </w:r>
+            <w:r>
+              <w:rPr>
+                <w:rFonts w:ascii="Arial" w:hAnsi="Arial" w:eastAsia="Arial" w:cs="Arial"/>
+                <w:lang w:val="sv-SE"/>
+              </w:rPr>
+              <w:t>e</w:t>
+            </w:r>
+            <w:r>
+              <w:rPr>
+                <w:rFonts w:ascii="Arial" w:hAnsi="Arial" w:eastAsia="Arial" w:cs="Arial"/>
+                <w:lang w:val="sv-SE"/>
+              </w:rPr>
+              <w:t xml:space="preserve"> for real-</w:t>
+            </w:r>
+            <w:r>
+              <w:rPr>
+                <w:rFonts w:ascii="Arial" w:hAnsi="Arial" w:eastAsia="Arial" w:cs="Arial"/>
+                <w:lang w:val="sv-SE"/>
+              </w:rPr>
+              <w:t>time data</w:t>
+            </w:r>
+          </w:p>
+        </w:tc>
+        <w:tc>
+          <w:tcPr>
+            <w:tcW w:w="3834" w:type="dxa"/>
+            <w:tcBorders>
+              <w:top w:val="single" w:color="auto" w:sz="6" w:space="0"/>
+              <w:left w:val="single" w:color="auto" w:sz="6" w:space="0"/>
+              <w:bottom w:val="single" w:color="auto" w:sz="12" w:space="0"/>
+              <w:right w:val="single" w:color="auto" w:sz="12" w:space="0"/>
+            </w:tcBorders>
+            <w:tcMar/>
+          </w:tcPr>
+          <w:p>
+            <w:pPr>
+              <w:pStyle w:val="Footer"/>
+              <w:jc w:val="center"/>
+              <w:rPr>
+                <w:rFonts w:ascii="Arial" w:hAnsi="Arial" w:eastAsia="Arial" w:cs="Arial"/>
+              </w:rPr>
+            </w:pPr>
+            <w:r>
+              <w:rPr>
+                <w:rFonts w:ascii="Arial" w:hAnsi="Arial" w:eastAsia="Arial" w:cs="Arial"/>
+              </w:rPr>
+              <w:t>Medium</w:t>
+            </w:r>
+          </w:p>
+        </w:tc>
+      </w:tr>
     </w:tbl>
     <w:p xmlns:wp14="http://schemas.microsoft.com/office/word/2010/wordml" wp14:textId="77777777">
       <w:pPr>
@@ -1326,7 +1892,7 @@
         </w:rPr>
       </w:pPr>
     </w:p>
-    <w:p xmlns:wp14="http://schemas.microsoft.com/office/word/2010/wordml" wp14:textId="77777777">
+    <w:p>
       <w:pPr>
         <w:pStyle w:val="Title"/>
         <w:rPr>
@@ -1347,7 +1913,7 @@
         <w:t>Risk Handling Plans</w:t>
       </w:r>
     </w:p>
-    <w:p xmlns:wp14="http://schemas.microsoft.com/office/word/2010/wordml" wp14:textId="536F5B1A">
+    <w:p>
       <w:pPr>
         <w:pStyle w:val="Heading3"/>
         <w:rPr>
@@ -1355,19 +1921,59 @@
           <w:lang w:val="en-GB"/>
         </w:rPr>
       </w:pPr>
+    </w:p>
+    <w:p xmlns:wp14="http://schemas.microsoft.com/office/word/2010/wordml" wp14:textId="02C2614A">
+      <w:pPr>
+        <w:pStyle w:val="Normal"/>
+        <w:rPr>
+          <w:rFonts w:ascii="Arial" w:hAnsi="Arial" w:eastAsia="Arial" w:cs="Arial"/>
+          <w:b w:val="1"/>
+          <w:bCs w:val="1"/>
+          <w:sz w:val="32"/>
+          <w:szCs w:val="32"/>
+          <w:lang w:val="en-GB"/>
+        </w:rPr>
+      </w:pPr>
       <w:r>
         <w:fldChar w:fldCharType="end"/>
       </w:r>
       <w:r>
         <w:rPr>
           <w:rFonts w:ascii="Arial" w:hAnsi="Arial" w:eastAsia="Arial" w:cs="Arial"/>
+          <w:b w:val="1"/>
+          <w:bCs w:val="1"/>
+          <w:sz w:val="32"/>
+          <w:szCs w:val="32"/>
           <w:lang w:val="en-GB"/>
         </w:rPr>
+        <w:t>1. General</w:t>
+      </w:r>
+    </w:p>
+    <w:p xmlns:wp14="http://schemas.microsoft.com/office/word/2010/wordml" wp14:textId="3B988DDE">
+      <w:pPr>
+        <w:pStyle w:val="Heading3"/>
+        <w:ind w:left="0"/>
+        <w:rPr>
+          <w:rFonts w:ascii="Arial" w:hAnsi="Arial" w:eastAsia="Arial" w:cs="Arial"/>
+          <w:sz w:val="28"/>
+          <w:szCs w:val="28"/>
+          <w:lang w:val="en-GB"/>
+        </w:rPr>
+      </w:pPr>
+      <w:r>
+        <w:rPr>
+          <w:rFonts w:ascii="Arial" w:hAnsi="Arial" w:eastAsia="Arial" w:cs="Arial"/>
+          <w:sz w:val="28"/>
+          <w:szCs w:val="28"/>
+          <w:lang w:val="en-GB"/>
+        </w:rPr>
         <w:t>R1</w:t>
       </w:r>
       <w:r>
         <w:rPr>
           <w:rFonts w:ascii="Arial" w:hAnsi="Arial" w:eastAsia="Arial" w:cs="Arial"/>
+          <w:sz w:val="28"/>
+          <w:szCs w:val="28"/>
           <w:lang w:val="en-GB"/>
         </w:rPr>
         <w:t xml:space="preserve">. </w:t>
@@ -1375,20 +1981,44 @@
       <w:r>
         <w:rPr>
           <w:rFonts w:ascii="Arial" w:hAnsi="Arial" w:eastAsia="Arial" w:cs="Arial"/>
+          <w:sz w:val="28"/>
+          <w:szCs w:val="28"/>
           <w:lang w:val="en-GB"/>
         </w:rPr>
-        <w:t xml:space="preserve">Inability to </w:t>
-      </w:r>
-      <w:r>
-        <w:rPr>
-          <w:rFonts w:ascii="Arial" w:hAnsi="Arial" w:eastAsia="Arial" w:cs="Arial"/>
+        <w:t>Inabili</w:t>
+      </w:r>
+      <w:r>
+        <w:rPr>
+          <w:rFonts w:ascii="Arial" w:hAnsi="Arial" w:eastAsia="Arial" w:cs="Arial"/>
+          <w:sz w:val="28"/>
+          <w:szCs w:val="28"/>
           <w:lang w:val="en-GB"/>
         </w:rPr>
-        <w:t>establish</w:t>
-      </w:r>
-      <w:r>
-        <w:rPr>
-          <w:rFonts w:ascii="Arial" w:hAnsi="Arial" w:eastAsia="Arial" w:cs="Arial"/>
+        <w:t xml:space="preserve">ty to </w:t>
+      </w:r>
+      <w:r>
+        <w:rPr>
+          <w:rFonts w:ascii="Arial" w:hAnsi="Arial" w:eastAsia="Arial" w:cs="Arial"/>
+          <w:sz w:val="28"/>
+          <w:szCs w:val="28"/>
+          <w:lang w:val="en-GB"/>
+        </w:rPr>
+        <w:t>est</w:t>
+      </w:r>
+      <w:r>
+        <w:rPr>
+          <w:rFonts w:ascii="Arial" w:hAnsi="Arial" w:eastAsia="Arial" w:cs="Arial"/>
+          <w:sz w:val="28"/>
+          <w:szCs w:val="28"/>
+          <w:lang w:val="en-GB"/>
+        </w:rPr>
+        <w:t>ablish</w:t>
+      </w:r>
+      <w:r>
+        <w:rPr>
+          <w:rFonts w:ascii="Arial" w:hAnsi="Arial" w:eastAsia="Arial" w:cs="Arial"/>
+          <w:sz w:val="28"/>
+          <w:szCs w:val="28"/>
           <w:lang w:val="en-GB"/>
         </w:rPr>
         <w:t xml:space="preserve"> stable communication between the mobile/web units and the house server.</w:t>
@@ -1604,12 +2234,16 @@
         <w:spacing w:before="120" w:after="120"/>
         <w:rPr>
           <w:rFonts w:ascii="Arial" w:hAnsi="Arial" w:eastAsia="Arial" w:cs="Arial"/>
+          <w:sz w:val="28"/>
+          <w:szCs w:val="28"/>
           <w:lang w:val="en-GB"/>
         </w:rPr>
       </w:pPr>
       <w:r>
         <w:rPr>
           <w:rFonts w:ascii="Arial" w:hAnsi="Arial" w:eastAsia="Arial" w:cs="Arial"/>
+          <w:sz w:val="28"/>
+          <w:szCs w:val="28"/>
           <w:lang w:val="en-GB"/>
         </w:rPr>
         <w:t>R2. Difficulty in dynamically rendering User Interfaces (UIs) sent from the server for new devices.</w:t>
@@ -1719,6 +2353,7 @@
     <w:p>
       <w:pPr>
         <w:pStyle w:val="Normal"/>
+        <w:spacing w:before="0" w:beforeAutospacing="off" w:after="281" w:afterAutospacing="off"/>
         <w:rPr>
           <w:rFonts w:ascii="Arial" w:hAnsi="Arial" w:eastAsia="Arial" w:cs="Arial"/>
           <w:lang w:val="en-US"/>
@@ -1758,82 +2393,55 @@
         <w:t xml:space="preserve"> software components for touch screen GUIs across all subgroups. Ensure the server database correctly stores and pushes these UI components to the unit upon request.</w:t>
       </w:r>
     </w:p>
-    <w:p>
+    <w:p xmlns:wp14="http://schemas.microsoft.com/office/word/2010/wordml" wp14:textId="34E38690">
+      <w:pPr>
+        <w:pStyle w:val="Normal"/>
+        <w:rPr>
+          <w:rFonts w:ascii="Arial" w:hAnsi="Arial" w:eastAsia="Arial" w:cs="Arial"/>
+          <w:lang w:val="en-US"/>
+        </w:rPr>
+      </w:pPr>
+    </w:p>
+    <w:p xmlns:wp14="http://schemas.microsoft.com/office/word/2010/wordml" wp14:textId="0CAA47A3">
       <w:pPr>
         <w:pStyle w:val="Heading3"/>
         <w:spacing w:before="0" w:beforeAutospacing="off" w:after="281" w:afterAutospacing="off"/>
         <w:rPr>
           <w:rFonts w:ascii="Arial" w:hAnsi="Arial" w:eastAsia="Arial" w:cs="Arial"/>
-          <w:lang w:val="en-US"/>
-        </w:rPr>
-      </w:pPr>
-    </w:p>
-    <w:p>
-      <w:pPr>
-        <w:spacing w:before="0" w:beforeAutospacing="off" w:after="281" w:afterAutospacing="off"/>
-      </w:pPr>
-      <w:r>
-        <w:br w:type="page"/>
-      </w:r>
-    </w:p>
-    <w:p>
-      <w:pPr>
-        <w:pStyle w:val="Heading3"/>
-        <w:spacing w:before="0" w:beforeAutospacing="off" w:after="281" w:afterAutospacing="off"/>
-        <w:rPr>
-          <w:rFonts w:ascii="Arial" w:hAnsi="Arial" w:eastAsia="Arial" w:cs="Arial"/>
-          <w:lang w:val="en-US"/>
-        </w:rPr>
-      </w:pPr>
-      <w:r>
-        <w:rPr>
-          <w:rFonts w:ascii="Arial" w:hAnsi="Arial" w:eastAsia="Arial" w:cs="Arial"/>
-          <w:lang w:val="en-US"/>
-        </w:rPr>
-        <w:t>R3.</w:t>
-      </w:r>
-      <w:r>
-        <w:rPr>
-          <w:rFonts w:ascii="Arial" w:hAnsi="Arial" w:eastAsia="Arial" w:cs="Arial"/>
-          <w:noProof w:val="0"/>
-          <w:lang w:val="en-US"/>
-        </w:rPr>
-        <w:t xml:space="preserve"> Team members </w:t>
-      </w:r>
-      <w:r>
-        <w:rPr>
-          <w:rFonts w:ascii="Arial" w:hAnsi="Arial" w:eastAsia="Arial" w:cs="Arial"/>
-          <w:noProof w:val="0"/>
-          <w:lang w:val="en-US"/>
-        </w:rPr>
-        <w:t>f</w:t>
-      </w:r>
-      <w:r>
-        <w:rPr>
-          <w:rFonts w:ascii="Arial" w:hAnsi="Arial" w:eastAsia="Arial" w:cs="Arial"/>
-          <w:noProof w:val="0"/>
-          <w:lang w:val="en-US"/>
-        </w:rPr>
-        <w:t>ailing to complete</w:t>
-      </w:r>
-      <w:r>
-        <w:rPr>
-          <w:rFonts w:ascii="Arial" w:hAnsi="Arial" w:eastAsia="Arial" w:cs="Arial"/>
-          <w:noProof w:val="0"/>
-          <w:lang w:val="en-US"/>
-        </w:rPr>
-        <w:t xml:space="preserve"> </w:t>
-      </w:r>
-      <w:r>
-        <w:rPr>
-          <w:rFonts w:ascii="Arial" w:hAnsi="Arial" w:eastAsia="Arial" w:cs="Arial"/>
-          <w:noProof w:val="0"/>
-          <w:lang w:val="en-US"/>
-        </w:rPr>
-        <w:t>assigned UI components or speech modules within the iterative cycle</w:t>
-      </w:r>
-    </w:p>
-    <w:p>
+          <w:sz w:val="28"/>
+          <w:szCs w:val="28"/>
+          <w:lang w:val="en-US"/>
+        </w:rPr>
+      </w:pPr>
+      <w:r>
+        <w:rPr>
+          <w:rFonts w:ascii="Arial" w:hAnsi="Arial" w:eastAsia="Arial" w:cs="Arial"/>
+          <w:sz w:val="28"/>
+          <w:szCs w:val="28"/>
+          <w:lang w:val="en-US"/>
+        </w:rPr>
+        <w:t xml:space="preserve">R3. Team members </w:t>
+      </w:r>
+      <w:r>
+        <w:rPr>
+          <w:rFonts w:ascii="Arial" w:hAnsi="Arial" w:eastAsia="Arial" w:cs="Arial"/>
+          <w:sz w:val="28"/>
+          <w:szCs w:val="28"/>
+          <w:lang w:val="en-US"/>
+        </w:rPr>
+        <w:t>failing to complete</w:t>
+      </w:r>
+      <w:r>
+        <w:rPr>
+          <w:rFonts w:ascii="Arial" w:hAnsi="Arial" w:eastAsia="Arial" w:cs="Arial"/>
+          <w:sz w:val="28"/>
+          <w:szCs w:val="28"/>
+          <w:lang w:val="en-US"/>
+        </w:rPr>
+        <w:t xml:space="preserve"> assigned UI components or speech modules within the iterative cycle</w:t>
+      </w:r>
+    </w:p>
+    <w:p xmlns:wp14="http://schemas.microsoft.com/office/word/2010/wordml" wp14:textId="69D62714">
       <w:pPr>
         <w:pStyle w:val="Normal"/>
         <w:spacing w:before="240" w:beforeAutospacing="off" w:after="240" w:afterAutospacing="off"/>
@@ -1866,7 +2474,7 @@
         <w:t>Delays in the unit subgroup increase the workload for other members and hinder integration tests during the iterative RUP-based process.</w:t>
       </w:r>
     </w:p>
-    <w:p>
+    <w:p xmlns:wp14="http://schemas.microsoft.com/office/word/2010/wordml" wp14:textId="39B09D3A">
       <w:pPr>
         <w:pStyle w:val="Normal"/>
         <w:spacing w:before="240" w:beforeAutospacing="off" w:after="240" w:afterAutospacing="off"/>
@@ -1899,7 +2507,7 @@
         <w:t>A developer never presents finished code during formal meetings or provides vague updates about progress.</w:t>
       </w:r>
     </w:p>
-    <w:p>
+    <w:p xmlns:wp14="http://schemas.microsoft.com/office/word/2010/wordml" wp14:textId="74BB9A25">
       <w:pPr>
         <w:pStyle w:val="Normal"/>
         <w:spacing w:before="240" w:beforeAutospacing="off" w:after="240" w:afterAutospacing="off"/>
@@ -1932,219 +2540,163 @@
         <w:t>Clearly define individual tasks and ensure everyone knows their specific responsibilities. Encourage a team-based culture where members ask for help early to solve technical blockers.</w:t>
       </w:r>
     </w:p>
-    <w:p>
+    <w:p xmlns:wp14="http://schemas.microsoft.com/office/word/2010/wordml" wp14:textId="6647588E">
       <w:pPr>
         <w:pStyle w:val="Heading3"/>
         <w:rPr>
           <w:rFonts w:ascii="Arial" w:hAnsi="Arial" w:eastAsia="Arial" w:cs="Arial"/>
-          <w:noProof w:val="0"/>
-          <w:lang w:val="en-US"/>
-        </w:rPr>
-      </w:pPr>
-      <w:r>
-        <w:rPr>
-          <w:rFonts w:ascii="Arial" w:hAnsi="Arial" w:eastAsia="Arial" w:cs="Arial"/>
-          <w:noProof w:val="0"/>
-          <w:lang w:val="en-US"/>
-        </w:rPr>
-        <w:t>R4. Compatibility issues across different mobile platforms</w:t>
-      </w:r>
-    </w:p>
-    <w:p>
-      <w:pPr>
-        <w:pStyle w:val="Normal"/>
-        <w:spacing w:before="240" w:beforeAutospacing="off" w:after="240" w:afterAutospacing="off"/>
-        <w:ind w:left="0"/>
-        <w:rPr>
-          <w:rFonts w:ascii="Arial" w:hAnsi="Arial" w:eastAsia="Arial" w:cs="Arial"/>
-          <w:noProof w:val="0"/>
-          <w:lang w:val="en-US"/>
-        </w:rPr>
-      </w:pPr>
-      <w:r>
-        <w:rPr>
-          <w:rFonts w:ascii="Arial" w:hAnsi="Arial" w:eastAsia="Arial" w:cs="Arial"/>
-          <w:b w:val="1"/>
-          <w:bCs w:val="1"/>
-          <w:noProof w:val="0"/>
-          <w:lang w:val="en-US"/>
-        </w:rPr>
-        <w:t>Impact</w:t>
-      </w:r>
-      <w:r>
-        <w:br/>
-      </w:r>
-      <w:r>
-        <w:rPr>
-          <w:rFonts w:ascii="Arial" w:hAnsi="Arial" w:eastAsia="Arial" w:cs="Arial"/>
-          <w:noProof w:val="0"/>
-          <w:lang w:val="en-US"/>
-        </w:rPr>
-        <w:t xml:space="preserve">The application may </w:t>
-      </w:r>
-      <w:r>
-        <w:rPr>
-          <w:rFonts w:ascii="Arial" w:hAnsi="Arial" w:eastAsia="Arial" w:cs="Arial"/>
-          <w:noProof w:val="0"/>
-          <w:lang w:val="en-US"/>
-        </w:rPr>
-        <w:t>f</w:t>
-      </w:r>
-      <w:r>
-        <w:rPr>
-          <w:rFonts w:ascii="Arial" w:hAnsi="Arial" w:eastAsia="Arial" w:cs="Arial"/>
-          <w:noProof w:val="0"/>
-          <w:lang w:val="en-US"/>
-        </w:rPr>
-        <w:t>ail to</w:t>
-      </w:r>
-      <w:r>
-        <w:rPr>
-          <w:rFonts w:ascii="Arial" w:hAnsi="Arial" w:eastAsia="Arial" w:cs="Arial"/>
-          <w:noProof w:val="0"/>
-          <w:lang w:val="en-US"/>
-        </w:rPr>
-        <w:t xml:space="preserve"> </w:t>
-      </w:r>
-      <w:r>
-        <w:rPr>
-          <w:rFonts w:ascii="Arial" w:hAnsi="Arial" w:eastAsia="Arial" w:cs="Arial"/>
-          <w:noProof w:val="0"/>
-          <w:lang w:val="en-US"/>
-        </w:rPr>
-        <w:t>support users with disabilities if it relies solely on touch screens that are unavailable or incompatible with certain hardware.</w:t>
-      </w:r>
-    </w:p>
-    <w:p>
-      <w:pPr>
-        <w:pStyle w:val="Normal"/>
-        <w:spacing w:before="240" w:beforeAutospacing="off" w:after="240" w:afterAutospacing="off"/>
-        <w:ind w:left="0"/>
-        <w:rPr>
-          <w:rFonts w:ascii="Arial" w:hAnsi="Arial" w:eastAsia="Arial" w:cs="Arial"/>
-          <w:noProof w:val="0"/>
-          <w:lang w:val="en-US"/>
-        </w:rPr>
-      </w:pPr>
-      <w:r>
-        <w:rPr>
-          <w:rFonts w:ascii="Arial" w:hAnsi="Arial" w:eastAsia="Arial" w:cs="Arial"/>
-          <w:b w:val="1"/>
-          <w:bCs w:val="1"/>
-          <w:noProof w:val="0"/>
-          <w:lang w:val="en-US"/>
-        </w:rPr>
-        <w:t>Indications</w:t>
-      </w:r>
-      <w:r>
-        <w:br/>
-      </w:r>
-      <w:r>
-        <w:rPr>
-          <w:rFonts w:ascii="Arial" w:hAnsi="Arial" w:eastAsia="Arial" w:cs="Arial"/>
-          <w:noProof w:val="0"/>
-          <w:lang w:val="en-US"/>
-        </w:rPr>
-        <w:t xml:space="preserve">The GUI </w:t>
-      </w:r>
-      <w:r>
-        <w:rPr>
-          <w:rFonts w:ascii="Arial" w:hAnsi="Arial" w:eastAsia="Arial" w:cs="Arial"/>
-          <w:noProof w:val="0"/>
-          <w:lang w:val="en-US"/>
-        </w:rPr>
-        <w:t>component</w:t>
-      </w:r>
-      <w:r>
-        <w:rPr>
-          <w:rFonts w:ascii="Arial" w:hAnsi="Arial" w:eastAsia="Arial" w:cs="Arial"/>
-          <w:noProof w:val="0"/>
-          <w:lang w:val="en-US"/>
-        </w:rPr>
-        <w:t xml:space="preserve"> is slightly different or non-functional on older phones or specific browser versions.</w:t>
-      </w:r>
-    </w:p>
-    <w:p>
-      <w:pPr>
-        <w:pStyle w:val="Normal"/>
-        <w:spacing w:before="240" w:beforeAutospacing="off" w:after="240" w:afterAutospacing="off"/>
-        <w:ind w:left="0"/>
-        <w:rPr>
-          <w:rFonts w:ascii="Arial" w:hAnsi="Arial" w:eastAsia="Arial" w:cs="Arial"/>
-          <w:noProof w:val="0"/>
-          <w:lang w:val="en-US"/>
-        </w:rPr>
-      </w:pPr>
-      <w:r>
-        <w:rPr>
-          <w:rFonts w:ascii="Arial" w:hAnsi="Arial" w:eastAsia="Arial" w:cs="Arial"/>
-          <w:b w:val="1"/>
-          <w:bCs w:val="1"/>
-          <w:noProof w:val="0"/>
-          <w:lang w:val="en-US"/>
-        </w:rPr>
-        <w:t>Mitigation Strateg</w:t>
-      </w:r>
-      <w:r>
-        <w:rPr>
-          <w:rFonts w:ascii="Arial" w:hAnsi="Arial" w:eastAsia="Arial" w:cs="Arial"/>
-          <w:b w:val="1"/>
-          <w:bCs w:val="1"/>
-          <w:noProof w:val="0"/>
-          <w:lang w:val="en-US"/>
-        </w:rPr>
-        <w:t>y</w:t>
-      </w:r>
-      <w:r>
-        <w:br/>
-      </w:r>
-      <w:r>
-        <w:rPr>
-          <w:rFonts w:ascii="Arial" w:hAnsi="Arial" w:eastAsia="Arial" w:cs="Arial"/>
-          <w:noProof w:val="0"/>
-          <w:lang w:val="en-US"/>
-        </w:rPr>
-        <w:t>Incorporate alternative interaction techniques like speech recognition and gestures as core requirements early in the project. Use common frameworks like Android or web-based interfaces to ensure a more uniform communication model.</w:t>
-      </w:r>
-    </w:p>
-    <w:p>
-      <w:pPr>
-        <w:pStyle w:val="Heading3"/>
-        <w:spacing w:before="281" w:beforeAutospacing="off" w:after="281" w:afterAutospacing="off"/>
-        <w:rPr>
-          <w:rFonts w:ascii="Arial" w:hAnsi="Arial" w:eastAsia="Arial" w:cs="Arial"/>
-          <w:b w:val="1"/>
-          <w:bCs w:val="1"/>
           <w:noProof w:val="0"/>
           <w:sz w:val="28"/>
           <w:szCs w:val="28"/>
           <w:lang w:val="en-US"/>
         </w:rPr>
       </w:pPr>
-    </w:p>
-    <w:p>
-      <w:pPr>
-        <w:spacing w:before="281" w:beforeAutospacing="off" w:after="281" w:afterAutospacing="off"/>
-      </w:pPr>
-      <w:r>
-        <w:br w:type="page"/>
-      </w:r>
-    </w:p>
-    <w:p>
-      <w:pPr>
-        <w:pStyle w:val="Heading3"/>
-        <w:spacing w:before="281" w:beforeAutospacing="off" w:after="281" w:afterAutospacing="off"/>
-        <w:rPr>
-          <w:rFonts w:ascii="Arial" w:hAnsi="Arial" w:eastAsia="Arial" w:cs="Arial"/>
-          <w:b w:val="1"/>
-          <w:bCs w:val="1"/>
+      <w:r>
+        <w:rPr>
+          <w:rFonts w:ascii="Arial" w:hAnsi="Arial" w:eastAsia="Arial" w:cs="Arial"/>
           <w:noProof w:val="0"/>
           <w:sz w:val="28"/>
           <w:szCs w:val="28"/>
           <w:lang w:val="en-US"/>
         </w:rPr>
-      </w:pPr>
-      <w:r>
+        <w:t>R4. Compatibility issues across different mobile platforms</w:t>
+      </w:r>
+    </w:p>
+    <w:p xmlns:wp14="http://schemas.microsoft.com/office/word/2010/wordml" wp14:textId="4D61B930">
+      <w:pPr>
+        <w:pStyle w:val="Normal"/>
+        <w:spacing w:before="240" w:beforeAutospacing="off" w:after="240" w:afterAutospacing="off"/>
+        <w:ind w:left="0"/>
+        <w:rPr>
+          <w:rFonts w:ascii="Arial" w:hAnsi="Arial" w:eastAsia="Arial" w:cs="Arial"/>
+          <w:noProof w:val="0"/>
+          <w:lang w:val="en-US"/>
+        </w:rPr>
+      </w:pPr>
+      <w:r>
+        <w:rPr>
+          <w:rFonts w:ascii="Arial" w:hAnsi="Arial" w:eastAsia="Arial" w:cs="Arial"/>
+          <w:b w:val="1"/>
+          <w:bCs w:val="1"/>
+          <w:noProof w:val="0"/>
+          <w:lang w:val="en-US"/>
+        </w:rPr>
+        <w:t>Impact</w:t>
+      </w:r>
+      <w:r>
+        <w:br/>
+      </w:r>
+      <w:r>
+        <w:rPr>
+          <w:rFonts w:ascii="Arial" w:hAnsi="Arial" w:eastAsia="Arial" w:cs="Arial"/>
+          <w:noProof w:val="0"/>
+          <w:lang w:val="en-US"/>
+        </w:rPr>
+        <w:t xml:space="preserve">The application may </w:t>
+      </w:r>
+      <w:r>
+        <w:rPr>
+          <w:rFonts w:ascii="Arial" w:hAnsi="Arial" w:eastAsia="Arial" w:cs="Arial"/>
+          <w:noProof w:val="0"/>
+          <w:lang w:val="en-US"/>
+        </w:rPr>
+        <w:t>fail to</w:t>
+      </w:r>
+      <w:r>
+        <w:rPr>
+          <w:rFonts w:ascii="Arial" w:hAnsi="Arial" w:eastAsia="Arial" w:cs="Arial"/>
+          <w:noProof w:val="0"/>
+          <w:lang w:val="en-US"/>
+        </w:rPr>
+        <w:t xml:space="preserve"> support users with disabilities if it relies solely on touch screens that are unavailable or incompatible with certain hardware.</w:t>
+      </w:r>
+    </w:p>
+    <w:p xmlns:wp14="http://schemas.microsoft.com/office/word/2010/wordml" wp14:textId="781EA275">
+      <w:pPr>
+        <w:pStyle w:val="Normal"/>
+        <w:spacing w:before="240" w:beforeAutospacing="off" w:after="240" w:afterAutospacing="off"/>
+        <w:ind w:left="0"/>
+        <w:rPr>
+          <w:rFonts w:ascii="Arial" w:hAnsi="Arial" w:eastAsia="Arial" w:cs="Arial"/>
+          <w:noProof w:val="0"/>
+          <w:lang w:val="en-US"/>
+        </w:rPr>
+      </w:pPr>
+      <w:r>
+        <w:rPr>
+          <w:rFonts w:ascii="Arial" w:hAnsi="Arial" w:eastAsia="Arial" w:cs="Arial"/>
+          <w:b w:val="1"/>
+          <w:bCs w:val="1"/>
+          <w:noProof w:val="0"/>
+          <w:lang w:val="en-US"/>
+        </w:rPr>
+        <w:t>Indications</w:t>
+      </w:r>
+      <w:r>
+        <w:br/>
+      </w:r>
+      <w:r>
+        <w:rPr>
+          <w:rFonts w:ascii="Arial" w:hAnsi="Arial" w:eastAsia="Arial" w:cs="Arial"/>
+          <w:noProof w:val="0"/>
+          <w:lang w:val="en-US"/>
+        </w:rPr>
+        <w:t xml:space="preserve">The GUI </w:t>
+      </w:r>
+      <w:r>
+        <w:rPr>
+          <w:rFonts w:ascii="Arial" w:hAnsi="Arial" w:eastAsia="Arial" w:cs="Arial"/>
+          <w:noProof w:val="0"/>
+          <w:lang w:val="en-US"/>
+        </w:rPr>
+        <w:t>component</w:t>
+      </w:r>
+      <w:r>
+        <w:rPr>
+          <w:rFonts w:ascii="Arial" w:hAnsi="Arial" w:eastAsia="Arial" w:cs="Arial"/>
+          <w:noProof w:val="0"/>
+          <w:lang w:val="en-US"/>
+        </w:rPr>
+        <w:t xml:space="preserve"> is slightly different or non-functional on older phones or specific browser versions.</w:t>
+      </w:r>
+    </w:p>
+    <w:p xmlns:wp14="http://schemas.microsoft.com/office/word/2010/wordml" wp14:textId="2A6FBB54">
+      <w:pPr>
+        <w:pStyle w:val="Normal"/>
+        <w:spacing w:before="240" w:beforeAutospacing="off" w:after="240" w:afterAutospacing="off"/>
+        <w:ind w:left="0"/>
+        <w:rPr>
+          <w:rFonts w:ascii="Arial" w:hAnsi="Arial" w:eastAsia="Arial" w:cs="Arial"/>
+          <w:noProof w:val="0"/>
+          <w:lang w:val="en-US"/>
+        </w:rPr>
+      </w:pPr>
+      <w:r>
+        <w:rPr>
+          <w:rFonts w:ascii="Arial" w:hAnsi="Arial" w:eastAsia="Arial" w:cs="Arial"/>
+          <w:b w:val="1"/>
+          <w:bCs w:val="1"/>
+          <w:noProof w:val="0"/>
+          <w:lang w:val="en-US"/>
+        </w:rPr>
+        <w:t>Mitigation Strategy</w:t>
+      </w:r>
+      <w:r>
+        <w:br/>
+      </w:r>
+      <w:r>
+        <w:rPr>
+          <w:rFonts w:ascii="Arial" w:hAnsi="Arial" w:eastAsia="Arial" w:cs="Arial"/>
+          <w:noProof w:val="0"/>
+          <w:lang w:val="en-US"/>
+        </w:rPr>
+        <w:t>Incorporate alternative interaction techniques like speech recognition and gestures as core requirements early in the project. Use common frameworks like Android or web-based interfaces to ensure a more uniform communication model.</w:t>
+      </w:r>
+    </w:p>
+    <w:p xmlns:wp14="http://schemas.microsoft.com/office/word/2010/wordml" wp14:textId="624FF0CF">
+      <w:pPr>
+        <w:pStyle w:val="Heading3"/>
+        <w:spacing w:before="281" w:beforeAutospacing="off" w:after="281" w:afterAutospacing="off"/>
         <w:rPr>
           <w:rFonts w:ascii="Arial" w:hAnsi="Arial" w:eastAsia="Arial" w:cs="Arial"/>
           <w:b w:val="1"/>
@@ -2154,10 +2706,21 @@
           <w:szCs w:val="28"/>
           <w:lang w:val="en-US"/>
         </w:rPr>
+      </w:pPr>
+      <w:r>
+        <w:rPr>
+          <w:rFonts w:ascii="Arial" w:hAnsi="Arial" w:eastAsia="Arial" w:cs="Arial"/>
+          <w:b w:val="1"/>
+          <w:bCs w:val="1"/>
+          <w:noProof w:val="0"/>
+          <w:sz w:val="28"/>
+          <w:szCs w:val="28"/>
+          <w:lang w:val="en-US"/>
+        </w:rPr>
         <w:t>R5. Inconsistent UI Scaling across Different Display Formats</w:t>
       </w:r>
     </w:p>
-    <w:p>
+    <w:p xmlns:wp14="http://schemas.microsoft.com/office/word/2010/wordml" wp14:textId="30218323">
       <w:pPr>
         <w:pStyle w:val="Normal"/>
         <w:spacing w:before="240" w:beforeAutospacing="off" w:after="240" w:afterAutospacing="off"/>
@@ -2216,7 +2779,7 @@
         <w:t xml:space="preserve"> functional.</w:t>
       </w:r>
     </w:p>
-    <w:p>
+    <w:p xmlns:wp14="http://schemas.microsoft.com/office/word/2010/wordml" wp14:textId="2DC7E801">
       <w:pPr>
         <w:pStyle w:val="Normal"/>
         <w:spacing w:before="240" w:beforeAutospacing="off" w:after="240" w:afterAutospacing="off"/>
@@ -2255,7 +2818,7 @@
         <w:t>Visual artifacts or layout distortions appear when switching between small mobile phone screens and larger laptop web interfaces.</w:t>
       </w:r>
     </w:p>
-    <w:p>
+    <w:p xmlns:wp14="http://schemas.microsoft.com/office/word/2010/wordml" wp14:textId="550B7B10">
       <w:pPr>
         <w:pStyle w:val="Normal"/>
         <w:spacing w:before="240" w:beforeAutospacing="off" w:after="240" w:afterAutospacing="off"/>
@@ -2293,7 +2856,6 @@
         </w:rPr>
         <w:t xml:space="preserve">Strive for context-dependent ways of communicating and </w:t>
       </w:r>
-      <w:bookmarkStart w:name="_Int_jnMRCHF5" w:id="780177012"/>
       <w:r>
         <w:rPr>
           <w:rFonts w:ascii="Arial" w:hAnsi="Arial" w:eastAsia="Arial" w:cs="Arial"/>
@@ -2302,9 +2864,8 @@
           <w:szCs w:val="24"/>
           <w:lang w:val="en-US"/>
         </w:rPr>
-        <w:t>utilize</w:t>
-      </w:r>
-      <w:bookmarkEnd w:id="780177012"/>
+        <w:t>utilizing</w:t>
+      </w:r>
       <w:r>
         <w:rPr>
           <w:rFonts w:ascii="Arial" w:hAnsi="Arial" w:eastAsia="Arial" w:cs="Arial"/>
@@ -2313,61 +2874,1653 @@
           <w:szCs w:val="24"/>
           <w:lang w:val="en-US"/>
         </w:rPr>
+        <w:t xml:space="preserve"> responsive design patterns for all UI components. Test UI </w:t>
+      </w:r>
+      <w:r>
+        <w:rPr>
+          <w:rFonts w:ascii="Arial" w:hAnsi="Arial" w:eastAsia="Arial" w:cs="Arial"/>
+          <w:noProof w:val="0"/>
+          <w:sz w:val="24"/>
+          <w:szCs w:val="24"/>
+          <w:lang w:val="en-US"/>
+        </w:rPr>
+        <w:t>rendering</w:t>
+      </w:r>
+      <w:r>
+        <w:rPr>
+          <w:rFonts w:ascii="Arial" w:hAnsi="Arial" w:eastAsia="Arial" w:cs="Arial"/>
+          <w:noProof w:val="0"/>
+          <w:sz w:val="24"/>
+          <w:szCs w:val="24"/>
+          <w:lang w:val="en-US"/>
+        </w:rPr>
+        <w:t xml:space="preserve"> on various screen resolutions (laptop, tablet, and phone) during the prototype phase.</w:t>
+      </w:r>
+    </w:p>
+    <w:p xmlns:wp14="http://schemas.microsoft.com/office/word/2010/wordml" wp14:textId="116CC649">
+      <w:pPr>
+        <w:pStyle w:val="Normal"/>
+        <w:rPr>
+          <w:rFonts w:ascii="Arial" w:hAnsi="Arial" w:eastAsia="Arial" w:cs="Arial"/>
+          <w:b w:val="1"/>
+          <w:bCs w:val="1"/>
+          <w:sz w:val="32"/>
+          <w:szCs w:val="32"/>
+          <w:lang w:val="en-US"/>
+        </w:rPr>
+      </w:pPr>
+      <w:r>
+        <w:rPr>
+          <w:rFonts w:ascii="Arial" w:hAnsi="Arial" w:eastAsia="Arial" w:cs="Arial"/>
+          <w:b w:val="1"/>
+          <w:bCs w:val="1"/>
+          <w:sz w:val="32"/>
+          <w:szCs w:val="32"/>
+          <w:lang w:val="en-US"/>
+        </w:rPr>
+        <w:t>2. Mobile</w:t>
+      </w:r>
+      <w:r>
+        <w:rPr>
+          <w:rFonts w:ascii="Arial" w:hAnsi="Arial" w:eastAsia="Arial" w:cs="Arial"/>
+          <w:b w:val="1"/>
+          <w:bCs w:val="1"/>
+          <w:sz w:val="32"/>
+          <w:szCs w:val="32"/>
+          <w:lang w:val="en-US"/>
+        </w:rPr>
+        <w:t xml:space="preserve"> (React Native + Expo)</w:t>
+      </w:r>
+    </w:p>
+    <w:p xmlns:wp14="http://schemas.microsoft.com/office/word/2010/wordml" wp14:textId="18656353">
+      <w:pPr>
+        <w:pStyle w:val="Normal"/>
+        <w:rPr>
+          <w:rFonts w:ascii="Arial" w:hAnsi="Arial" w:eastAsia="Arial" w:cs="Arial"/>
+          <w:b w:val="1"/>
+          <w:bCs w:val="1"/>
+          <w:sz w:val="32"/>
+          <w:szCs w:val="32"/>
+          <w:lang w:val="en-US"/>
+        </w:rPr>
+      </w:pPr>
+    </w:p>
+    <w:p xmlns:wp14="http://schemas.microsoft.com/office/word/2010/wordml" wp14:textId="7CE315DB">
+      <w:pPr>
+        <w:pStyle w:val="Normal"/>
+        <w:rPr>
+          <w:rFonts w:ascii="Arial" w:hAnsi="Arial" w:eastAsia="Arial" w:cs="Arial"/>
+          <w:b w:val="1"/>
+          <w:bCs w:val="1"/>
+          <w:sz w:val="28"/>
+          <w:szCs w:val="28"/>
+          <w:lang w:val="en-US"/>
+        </w:rPr>
+      </w:pPr>
+      <w:r>
+        <w:rPr>
+          <w:rFonts w:ascii="Arial" w:hAnsi="Arial" w:eastAsia="Arial" w:cs="Arial"/>
+          <w:b w:val="1"/>
+          <w:bCs w:val="1"/>
+          <w:sz w:val="28"/>
+          <w:szCs w:val="28"/>
+          <w:lang w:val="en-US"/>
+        </w:rPr>
+        <w:t>R6. Mobile Native module incompatibility within the Expo Go sandbox environment</w:t>
+      </w:r>
+    </w:p>
+    <w:p xmlns:wp14="http://schemas.microsoft.com/office/word/2010/wordml" wp14:textId="7277F6BB">
+      <w:pPr>
+        <w:pStyle w:val="Normal"/>
+        <w:rPr>
+          <w:rFonts w:ascii="Arial" w:hAnsi="Arial" w:eastAsia="Arial" w:cs="Arial"/>
+          <w:sz w:val="24"/>
+          <w:szCs w:val="24"/>
+          <w:lang w:val="en-US"/>
+        </w:rPr>
+      </w:pPr>
+    </w:p>
+    <w:p xmlns:wp14="http://schemas.microsoft.com/office/word/2010/wordml" wp14:textId="3F4A9DE7">
+      <w:pPr>
+        <w:pStyle w:val="Normal"/>
+        <w:rPr>
+          <w:rFonts w:ascii="Arial" w:hAnsi="Arial" w:eastAsia="Arial" w:cs="Arial"/>
+          <w:b w:val="1"/>
+          <w:bCs w:val="1"/>
+          <w:sz w:val="24"/>
+          <w:szCs w:val="24"/>
+          <w:lang w:val="en-US"/>
+        </w:rPr>
+      </w:pPr>
+      <w:r>
+        <w:rPr>
+          <w:rFonts w:ascii="Arial" w:hAnsi="Arial" w:eastAsia="Arial" w:cs="Arial"/>
+          <w:b w:val="1"/>
+          <w:bCs w:val="1"/>
+          <w:sz w:val="24"/>
+          <w:szCs w:val="24"/>
+          <w:lang w:val="en-US"/>
+        </w:rPr>
+        <w:t>Impact</w:t>
+      </w:r>
+    </w:p>
+    <w:p xmlns:wp14="http://schemas.microsoft.com/office/word/2010/wordml" wp14:textId="6305C2A9">
+      <w:pPr>
+        <w:pStyle w:val="Normal"/>
+        <w:rPr>
+          <w:rFonts w:ascii="Arial" w:hAnsi="Arial" w:eastAsia="Arial" w:cs="Arial"/>
+          <w:sz w:val="24"/>
+          <w:szCs w:val="24"/>
+          <w:lang w:val="en-US"/>
+        </w:rPr>
+      </w:pPr>
+      <w:r>
+        <w:rPr>
+          <w:rFonts w:ascii="Arial" w:hAnsi="Arial" w:eastAsia="Arial" w:cs="Arial"/>
+          <w:sz w:val="24"/>
+          <w:szCs w:val="24"/>
+          <w:lang w:val="en-US"/>
+        </w:rPr>
+        <w:t>Development may stall if a required feature like specific Bluetooth low energy protocols for house devices is not supported by the default Expo Go app.</w:t>
+      </w:r>
+    </w:p>
+    <w:p xmlns:wp14="http://schemas.microsoft.com/office/word/2010/wordml" wp14:textId="430F06EF">
+      <w:pPr>
+        <w:pStyle w:val="Normal"/>
+        <w:rPr>
+          <w:rFonts w:ascii="Arial" w:hAnsi="Arial" w:eastAsia="Arial" w:cs="Arial"/>
+          <w:b w:val="1"/>
+          <w:bCs w:val="1"/>
+          <w:sz w:val="24"/>
+          <w:szCs w:val="24"/>
+          <w:lang w:val="en-US"/>
+        </w:rPr>
+      </w:pPr>
+      <w:r>
+        <w:rPr>
+          <w:rFonts w:ascii="Arial" w:hAnsi="Arial" w:eastAsia="Arial" w:cs="Arial"/>
+          <w:sz w:val="24"/>
+          <w:szCs w:val="24"/>
+          <w:lang w:val="en-US"/>
+        </w:rPr>
         <w:t xml:space="preserve"> </w:t>
       </w:r>
-      <w:r>
-        <w:rPr>
-          <w:rFonts w:ascii="Arial" w:hAnsi="Arial" w:eastAsia="Arial" w:cs="Arial"/>
-          <w:noProof w:val="0"/>
-          <w:sz w:val="24"/>
-          <w:szCs w:val="24"/>
-          <w:lang w:val="en-US"/>
-        </w:rPr>
-        <w:t xml:space="preserve">responsive design patterns for all UI components. Test UI </w:t>
-      </w:r>
-      <w:r>
-        <w:rPr>
-          <w:rFonts w:ascii="Arial" w:hAnsi="Arial" w:eastAsia="Arial" w:cs="Arial"/>
-          <w:noProof w:val="0"/>
-          <w:sz w:val="24"/>
-          <w:szCs w:val="24"/>
-          <w:lang w:val="en-US"/>
-        </w:rPr>
-        <w:t>rendering</w:t>
-      </w:r>
-      <w:r>
-        <w:rPr>
-          <w:rFonts w:ascii="Arial" w:hAnsi="Arial" w:eastAsia="Arial" w:cs="Arial"/>
-          <w:noProof w:val="0"/>
-          <w:sz w:val="24"/>
-          <w:szCs w:val="24"/>
-          <w:lang w:val="en-US"/>
-        </w:rPr>
-        <w:t xml:space="preserve"> on various screen resolutions (laptop, tablet, and phone) during the prototype phase</w:t>
-      </w:r>
-      <w:r>
-        <w:rPr>
-          <w:rFonts w:ascii="Arial" w:hAnsi="Arial" w:eastAsia="Arial" w:cs="Arial"/>
-          <w:noProof w:val="0"/>
-          <w:sz w:val="24"/>
-          <w:szCs w:val="24"/>
-          <w:lang w:val="en-US"/>
-        </w:rPr>
-        <w:t>.</w:t>
-      </w:r>
-    </w:p>
-    <w:p xmlns:wp14="http://schemas.microsoft.com/office/word/2010/wordml" wp14:textId="77777777">
-      <w:pPr>
-        <w:rPr>
-          <w:rFonts w:ascii="Arial" w:hAnsi="Arial" w:eastAsia="Arial" w:cs="Arial"/>
-        </w:rPr>
-      </w:pPr>
+    </w:p>
+    <w:p xmlns:wp14="http://schemas.microsoft.com/office/word/2010/wordml" wp14:textId="65C0D2A1">
+      <w:pPr>
+        <w:pStyle w:val="Normal"/>
+        <w:rPr>
+          <w:rFonts w:ascii="Arial" w:hAnsi="Arial" w:eastAsia="Arial" w:cs="Arial"/>
+          <w:b w:val="1"/>
+          <w:bCs w:val="1"/>
+          <w:sz w:val="24"/>
+          <w:szCs w:val="24"/>
+          <w:lang w:val="en-US"/>
+        </w:rPr>
+      </w:pPr>
+      <w:r>
+        <w:rPr>
+          <w:rFonts w:ascii="Arial" w:hAnsi="Arial" w:eastAsia="Arial" w:cs="Arial"/>
+          <w:b w:val="1"/>
+          <w:bCs w:val="1"/>
+          <w:sz w:val="24"/>
+          <w:szCs w:val="24"/>
+          <w:lang w:val="en-US"/>
+        </w:rPr>
+        <w:t>Indications</w:t>
+      </w:r>
+    </w:p>
+    <w:p xmlns:wp14="http://schemas.microsoft.com/office/word/2010/wordml" wp14:textId="1895E97D">
+      <w:pPr>
+        <w:pStyle w:val="Normal"/>
+        <w:rPr>
+          <w:rFonts w:ascii="Arial" w:hAnsi="Arial" w:eastAsia="Arial" w:cs="Arial"/>
+          <w:sz w:val="24"/>
+          <w:szCs w:val="24"/>
+          <w:lang w:val="en-US"/>
+        </w:rPr>
+      </w:pPr>
+      <w:r>
+        <w:rPr>
+          <w:rFonts w:ascii="Arial" w:hAnsi="Arial" w:eastAsia="Arial" w:cs="Arial"/>
+          <w:sz w:val="24"/>
+          <w:szCs w:val="24"/>
+          <w:lang w:val="en-US"/>
+        </w:rPr>
+        <w:t xml:space="preserve">A third-party library </w:t>
+      </w:r>
+      <w:r>
+        <w:rPr>
+          <w:rFonts w:ascii="Arial" w:hAnsi="Arial" w:eastAsia="Arial" w:cs="Arial"/>
+          <w:sz w:val="24"/>
+          <w:szCs w:val="24"/>
+          <w:lang w:val="en-US"/>
+        </w:rPr>
+        <w:t>fails to</w:t>
+      </w:r>
+      <w:r>
+        <w:rPr>
+          <w:rFonts w:ascii="Arial" w:hAnsi="Arial" w:eastAsia="Arial" w:cs="Arial"/>
+          <w:sz w:val="24"/>
+          <w:szCs w:val="24"/>
+          <w:lang w:val="en-US"/>
+        </w:rPr>
+        <w:t xml:space="preserve"> link, or an error stating "Native module cannot be null" appears during testing.</w:t>
+      </w:r>
+    </w:p>
+    <w:p xmlns:wp14="http://schemas.microsoft.com/office/word/2010/wordml" wp14:textId="6086248D">
+      <w:pPr>
+        <w:pStyle w:val="Normal"/>
+        <w:rPr>
+          <w:rFonts w:ascii="Arial" w:hAnsi="Arial" w:eastAsia="Arial" w:cs="Arial"/>
+          <w:sz w:val="24"/>
+          <w:szCs w:val="24"/>
+          <w:lang w:val="en-US"/>
+        </w:rPr>
+      </w:pPr>
+      <w:r>
+        <w:rPr>
+          <w:rFonts w:ascii="Arial" w:hAnsi="Arial" w:eastAsia="Arial" w:cs="Arial"/>
+          <w:sz w:val="24"/>
+          <w:szCs w:val="24"/>
+          <w:lang w:val="en-US"/>
+        </w:rPr>
+        <w:t xml:space="preserve"> </w:t>
+      </w:r>
+    </w:p>
+    <w:p xmlns:wp14="http://schemas.microsoft.com/office/word/2010/wordml" wp14:textId="73618128">
+      <w:pPr>
+        <w:pStyle w:val="Normal"/>
+        <w:rPr>
+          <w:rFonts w:ascii="Arial" w:hAnsi="Arial" w:eastAsia="Arial" w:cs="Arial"/>
+          <w:sz w:val="24"/>
+          <w:szCs w:val="24"/>
+          <w:lang w:val="en-US"/>
+        </w:rPr>
+      </w:pPr>
+      <w:r>
+        <w:rPr>
+          <w:rFonts w:ascii="Arial" w:hAnsi="Arial" w:eastAsia="Arial" w:cs="Arial"/>
+          <w:b w:val="1"/>
+          <w:bCs w:val="1"/>
+          <w:sz w:val="24"/>
+          <w:szCs w:val="24"/>
+          <w:lang w:val="en-US"/>
+        </w:rPr>
+        <w:t>Mitigation Strategy</w:t>
+      </w:r>
+      <w:r>
+        <w:rPr>
+          <w:rFonts w:ascii="Arial" w:hAnsi="Arial" w:eastAsia="Arial" w:cs="Arial"/>
+          <w:b w:val="1"/>
+          <w:bCs w:val="1"/>
+          <w:sz w:val="24"/>
+          <w:szCs w:val="24"/>
+          <w:lang w:val="en-US"/>
+        </w:rPr>
+        <w:t>:</w:t>
+      </w:r>
+      <w:r>
+        <w:rPr>
+          <w:rFonts w:ascii="Arial" w:hAnsi="Arial" w:eastAsia="Arial" w:cs="Arial"/>
+          <w:sz w:val="24"/>
+          <w:szCs w:val="24"/>
+          <w:lang w:val="en-US"/>
+        </w:rPr>
+        <w:t xml:space="preserve"> Id</w:t>
+      </w:r>
+      <w:r>
+        <w:rPr>
+          <w:rFonts w:ascii="Arial" w:hAnsi="Arial" w:eastAsia="Arial" w:cs="Arial"/>
+          <w:sz w:val="24"/>
+          <w:szCs w:val="24"/>
+          <w:lang w:val="en-US"/>
+        </w:rPr>
+        <w:t>entify a</w:t>
+      </w:r>
+      <w:r>
+        <w:rPr>
+          <w:rFonts w:ascii="Arial" w:hAnsi="Arial" w:eastAsia="Arial" w:cs="Arial"/>
+          <w:sz w:val="24"/>
+          <w:szCs w:val="24"/>
+          <w:lang w:val="en-US"/>
+        </w:rPr>
+        <w:t>ll hardware/native requirements early. If a library is unsupported by Expo Go, im</w:t>
+      </w:r>
+      <w:r>
+        <w:rPr>
+          <w:rFonts w:ascii="Arial" w:hAnsi="Arial" w:eastAsia="Arial" w:cs="Arial"/>
+          <w:sz w:val="24"/>
+          <w:szCs w:val="24"/>
+          <w:lang w:val="en-US"/>
+        </w:rPr>
+        <w:t>mediately t</w:t>
+      </w:r>
+      <w:r>
+        <w:rPr>
+          <w:rFonts w:ascii="Arial" w:hAnsi="Arial" w:eastAsia="Arial" w:cs="Arial"/>
+          <w:sz w:val="24"/>
+          <w:szCs w:val="24"/>
+          <w:lang w:val="en-US"/>
+        </w:rPr>
+        <w:t>ransition to Development Builds using expo-dev-client to include custom native code.</w:t>
+      </w:r>
+    </w:p>
+    <w:p xmlns:wp14="http://schemas.microsoft.com/office/word/2010/wordml" wp14:textId="2182DD6D">
+      <w:pPr>
+        <w:pStyle w:val="Normal"/>
+        <w:rPr>
+          <w:rFonts w:ascii="Arial" w:hAnsi="Arial" w:eastAsia="Arial" w:cs="Arial"/>
+          <w:sz w:val="24"/>
+          <w:szCs w:val="24"/>
+          <w:lang w:val="en-US"/>
+        </w:rPr>
+      </w:pPr>
+      <w:r>
+        <w:rPr>
+          <w:rFonts w:ascii="Arial" w:hAnsi="Arial" w:eastAsia="Arial" w:cs="Arial"/>
+          <w:sz w:val="24"/>
+          <w:szCs w:val="24"/>
+          <w:lang w:val="en-US"/>
+        </w:rPr>
+        <w:t xml:space="preserve"> </w:t>
+      </w:r>
+    </w:p>
+    <w:p xmlns:wp14="http://schemas.microsoft.com/office/word/2010/wordml" wp14:textId="3367D467">
+      <w:pPr>
+        <w:pStyle w:val="Normal"/>
+        <w:rPr>
+          <w:rFonts w:ascii="Arial" w:hAnsi="Arial" w:eastAsia="Arial" w:cs="Arial"/>
+          <w:b w:val="1"/>
+          <w:bCs w:val="1"/>
+          <w:sz w:val="28"/>
+          <w:szCs w:val="28"/>
+          <w:lang w:val="en-US"/>
+        </w:rPr>
+      </w:pPr>
+      <w:r>
+        <w:rPr>
+          <w:rFonts w:ascii="Arial" w:hAnsi="Arial" w:eastAsia="Arial" w:cs="Arial"/>
+          <w:b w:val="1"/>
+          <w:bCs w:val="1"/>
+          <w:sz w:val="28"/>
+          <w:szCs w:val="28"/>
+          <w:lang w:val="en-US"/>
+        </w:rPr>
+        <w:t>R</w:t>
+      </w:r>
+      <w:r>
+        <w:rPr>
+          <w:rFonts w:ascii="Arial" w:hAnsi="Arial" w:eastAsia="Arial" w:cs="Arial"/>
+          <w:b w:val="1"/>
+          <w:bCs w:val="1"/>
+          <w:sz w:val="28"/>
+          <w:szCs w:val="28"/>
+          <w:lang w:val="en-US"/>
+        </w:rPr>
+        <w:t>7</w:t>
+      </w:r>
+      <w:r>
+        <w:rPr>
+          <w:rFonts w:ascii="Arial" w:hAnsi="Arial" w:eastAsia="Arial" w:cs="Arial"/>
+          <w:b w:val="1"/>
+          <w:bCs w:val="1"/>
+          <w:sz w:val="28"/>
+          <w:szCs w:val="28"/>
+          <w:lang w:val="en-US"/>
+        </w:rPr>
+        <w:t xml:space="preserve">. </w:t>
+      </w:r>
+      <w:r>
+        <w:rPr>
+          <w:rFonts w:ascii="Arial" w:hAnsi="Arial" w:eastAsia="Arial" w:cs="Arial"/>
+          <w:b w:val="1"/>
+          <w:bCs w:val="1"/>
+          <w:sz w:val="28"/>
+          <w:szCs w:val="28"/>
+          <w:lang w:val="en-US"/>
+        </w:rPr>
+        <w:t xml:space="preserve">Mobile </w:t>
+      </w:r>
+      <w:r>
+        <w:rPr>
+          <w:rFonts w:ascii="Arial" w:hAnsi="Arial" w:eastAsia="Arial" w:cs="Arial"/>
+          <w:b w:val="1"/>
+          <w:bCs w:val="1"/>
+          <w:sz w:val="28"/>
+          <w:szCs w:val="28"/>
+          <w:lang w:val="en-US"/>
+        </w:rPr>
+        <w:t>Significant performance degradation during complex UI re-renders</w:t>
+      </w:r>
+    </w:p>
+    <w:p xmlns:wp14="http://schemas.microsoft.com/office/word/2010/wordml" wp14:textId="042C45EA">
+      <w:pPr>
+        <w:pStyle w:val="Normal"/>
+        <w:rPr>
+          <w:rFonts w:ascii="Arial" w:hAnsi="Arial" w:eastAsia="Arial" w:cs="Arial"/>
+          <w:sz w:val="24"/>
+          <w:szCs w:val="24"/>
+          <w:lang w:val="en-US"/>
+        </w:rPr>
+      </w:pPr>
+      <w:r>
+        <w:rPr>
+          <w:rFonts w:ascii="Arial" w:hAnsi="Arial" w:eastAsia="Arial" w:cs="Arial"/>
+          <w:sz w:val="24"/>
+          <w:szCs w:val="24"/>
+          <w:lang w:val="en-US"/>
+        </w:rPr>
+        <w:t xml:space="preserve"> </w:t>
+      </w:r>
+    </w:p>
+    <w:p xmlns:wp14="http://schemas.microsoft.com/office/word/2010/wordml" wp14:textId="1A76F5C2">
+      <w:pPr>
+        <w:pStyle w:val="Normal"/>
+        <w:rPr>
+          <w:rFonts w:ascii="Arial" w:hAnsi="Arial" w:eastAsia="Arial" w:cs="Arial"/>
+          <w:b w:val="1"/>
+          <w:bCs w:val="1"/>
+          <w:sz w:val="24"/>
+          <w:szCs w:val="24"/>
+          <w:lang w:val="en-US"/>
+        </w:rPr>
+      </w:pPr>
+      <w:r>
+        <w:rPr>
+          <w:rFonts w:ascii="Arial" w:hAnsi="Arial" w:eastAsia="Arial" w:cs="Arial"/>
+          <w:b w:val="1"/>
+          <w:bCs w:val="1"/>
+          <w:sz w:val="24"/>
+          <w:szCs w:val="24"/>
+          <w:lang w:val="en-US"/>
+        </w:rPr>
+        <w:t>Impact</w:t>
+      </w:r>
+    </w:p>
+    <w:p xmlns:wp14="http://schemas.microsoft.com/office/word/2010/wordml" wp14:textId="51C38D69">
+      <w:pPr>
+        <w:pStyle w:val="Normal"/>
+        <w:rPr>
+          <w:rFonts w:ascii="Arial" w:hAnsi="Arial" w:eastAsia="Arial" w:cs="Arial"/>
+          <w:sz w:val="24"/>
+          <w:szCs w:val="24"/>
+          <w:lang w:val="en-US"/>
+        </w:rPr>
+      </w:pPr>
+      <w:r>
+        <w:rPr>
+          <w:rFonts w:ascii="Arial" w:hAnsi="Arial" w:eastAsia="Arial" w:cs="Arial"/>
+          <w:sz w:val="24"/>
+          <w:szCs w:val="24"/>
+          <w:lang w:val="en-US"/>
+        </w:rPr>
+        <w:t>The UI becomes sluggish or unresponsive when many house devices are updated simultaneously, leading to dropped frames (stuttering).</w:t>
+      </w:r>
+    </w:p>
+    <w:p xmlns:wp14="http://schemas.microsoft.com/office/word/2010/wordml" wp14:textId="6549ED33">
+      <w:pPr>
+        <w:pStyle w:val="Normal"/>
+        <w:rPr>
+          <w:rFonts w:ascii="Arial" w:hAnsi="Arial" w:eastAsia="Arial" w:cs="Arial"/>
+          <w:sz w:val="24"/>
+          <w:szCs w:val="24"/>
+          <w:lang w:val="en-US"/>
+        </w:rPr>
+      </w:pPr>
+      <w:r>
+        <w:rPr>
+          <w:rFonts w:ascii="Arial" w:hAnsi="Arial" w:eastAsia="Arial" w:cs="Arial"/>
+          <w:sz w:val="24"/>
+          <w:szCs w:val="24"/>
+          <w:lang w:val="en-US"/>
+        </w:rPr>
+        <w:t xml:space="preserve"> </w:t>
+      </w:r>
+    </w:p>
+    <w:p xmlns:wp14="http://schemas.microsoft.com/office/word/2010/wordml" wp14:textId="70CF396C">
+      <w:pPr>
+        <w:pStyle w:val="Normal"/>
+        <w:rPr>
+          <w:rFonts w:ascii="Arial" w:hAnsi="Arial" w:eastAsia="Arial" w:cs="Arial"/>
+          <w:b w:val="1"/>
+          <w:bCs w:val="1"/>
+          <w:sz w:val="24"/>
+          <w:szCs w:val="24"/>
+          <w:lang w:val="en-US"/>
+        </w:rPr>
+      </w:pPr>
+      <w:r>
+        <w:rPr>
+          <w:rFonts w:ascii="Arial" w:hAnsi="Arial" w:eastAsia="Arial" w:cs="Arial"/>
+          <w:b w:val="1"/>
+          <w:bCs w:val="1"/>
+          <w:sz w:val="24"/>
+          <w:szCs w:val="24"/>
+          <w:lang w:val="en-US"/>
+        </w:rPr>
+        <w:t>Indications</w:t>
+      </w:r>
+    </w:p>
+    <w:p xmlns:wp14="http://schemas.microsoft.com/office/word/2010/wordml" wp14:textId="3BE57CEA">
+      <w:pPr>
+        <w:pStyle w:val="Normal"/>
+        <w:rPr>
+          <w:rFonts w:ascii="Arial" w:hAnsi="Arial" w:eastAsia="Arial" w:cs="Arial"/>
+          <w:sz w:val="24"/>
+          <w:szCs w:val="24"/>
+          <w:lang w:val="en-US"/>
+        </w:rPr>
+      </w:pPr>
+      <w:r>
+        <w:rPr>
+          <w:rFonts w:ascii="Arial" w:hAnsi="Arial" w:eastAsia="Arial" w:cs="Arial"/>
+          <w:sz w:val="24"/>
+          <w:szCs w:val="24"/>
+          <w:lang w:val="en-US"/>
+        </w:rPr>
+        <w:t>Noticeable delay in button response; "JS thread" frame rate drops below 60fps in the React Native Debugger.</w:t>
+      </w:r>
+    </w:p>
+    <w:p xmlns:wp14="http://schemas.microsoft.com/office/word/2010/wordml" wp14:textId="419EDCBA">
+      <w:pPr>
+        <w:pStyle w:val="Normal"/>
+        <w:rPr>
+          <w:rFonts w:ascii="Arial" w:hAnsi="Arial" w:eastAsia="Arial" w:cs="Arial"/>
+          <w:sz w:val="24"/>
+          <w:szCs w:val="24"/>
+          <w:lang w:val="en-US"/>
+        </w:rPr>
+      </w:pPr>
+      <w:r>
+        <w:rPr>
+          <w:rFonts w:ascii="Arial" w:hAnsi="Arial" w:eastAsia="Arial" w:cs="Arial"/>
+          <w:sz w:val="24"/>
+          <w:szCs w:val="24"/>
+          <w:lang w:val="en-US"/>
+        </w:rPr>
+        <w:t xml:space="preserve"> </w:t>
+      </w:r>
+    </w:p>
+    <w:p xmlns:wp14="http://schemas.microsoft.com/office/word/2010/wordml" wp14:textId="31032698">
+      <w:pPr>
+        <w:pStyle w:val="Normal"/>
+        <w:rPr>
+          <w:rFonts w:ascii="Arial" w:hAnsi="Arial" w:eastAsia="Arial" w:cs="Arial"/>
+          <w:b w:val="1"/>
+          <w:bCs w:val="1"/>
+          <w:sz w:val="24"/>
+          <w:szCs w:val="24"/>
+          <w:lang w:val="en-US"/>
+        </w:rPr>
+      </w:pPr>
+      <w:r>
+        <w:rPr>
+          <w:rFonts w:ascii="Arial" w:hAnsi="Arial" w:eastAsia="Arial" w:cs="Arial"/>
+          <w:b w:val="1"/>
+          <w:bCs w:val="1"/>
+          <w:sz w:val="24"/>
+          <w:szCs w:val="24"/>
+          <w:lang w:val="en-US"/>
+        </w:rPr>
+        <w:t>Mitigation Strategy</w:t>
+      </w:r>
+    </w:p>
+    <w:p xmlns:wp14="http://schemas.microsoft.com/office/word/2010/wordml" wp14:textId="6D4846A0">
+      <w:pPr>
+        <w:pStyle w:val="Normal"/>
+        <w:rPr>
+          <w:rFonts w:ascii="Arial" w:hAnsi="Arial" w:eastAsia="Arial" w:cs="Arial"/>
+          <w:sz w:val="24"/>
+          <w:szCs w:val="24"/>
+          <w:lang w:val="en-US"/>
+        </w:rPr>
+      </w:pPr>
+      <w:r>
+        <w:rPr>
+          <w:rFonts w:ascii="Arial" w:hAnsi="Arial" w:eastAsia="Arial" w:cs="Arial"/>
+          <w:sz w:val="24"/>
+          <w:szCs w:val="24"/>
+          <w:lang w:val="en-US"/>
+        </w:rPr>
+        <w:t xml:space="preserve">Use </w:t>
+      </w:r>
+      <w:r>
+        <w:rPr>
+          <w:rFonts w:ascii="Arial" w:hAnsi="Arial" w:eastAsia="Arial" w:cs="Arial"/>
+          <w:sz w:val="24"/>
+          <w:szCs w:val="24"/>
+          <w:lang w:val="en-US"/>
+        </w:rPr>
+        <w:t>React.memo</w:t>
+      </w:r>
+      <w:r>
+        <w:rPr>
+          <w:rFonts w:ascii="Arial" w:hAnsi="Arial" w:eastAsia="Arial" w:cs="Arial"/>
+          <w:sz w:val="24"/>
+          <w:szCs w:val="24"/>
+          <w:lang w:val="en-US"/>
+        </w:rPr>
+        <w:t xml:space="preserve"> or </w:t>
+      </w:r>
+      <w:r>
+        <w:rPr>
+          <w:rFonts w:ascii="Arial" w:hAnsi="Arial" w:eastAsia="Arial" w:cs="Arial"/>
+          <w:sz w:val="24"/>
+          <w:szCs w:val="24"/>
+          <w:lang w:val="en-US"/>
+        </w:rPr>
+        <w:t>PureComponent</w:t>
+      </w:r>
+      <w:r>
+        <w:rPr>
+          <w:rFonts w:ascii="Arial" w:hAnsi="Arial" w:eastAsia="Arial" w:cs="Arial"/>
+          <w:sz w:val="24"/>
+          <w:szCs w:val="24"/>
+          <w:lang w:val="en-US"/>
+        </w:rPr>
+        <w:t xml:space="preserve"> to prevent unnecessary re-renders of device components. Implement </w:t>
+      </w:r>
+      <w:r>
+        <w:rPr>
+          <w:rFonts w:ascii="Arial" w:hAnsi="Arial" w:eastAsia="Arial" w:cs="Arial"/>
+          <w:sz w:val="24"/>
+          <w:szCs w:val="24"/>
+          <w:lang w:val="en-US"/>
+        </w:rPr>
+        <w:t>FlatList</w:t>
+      </w:r>
+      <w:r>
+        <w:rPr>
+          <w:rFonts w:ascii="Arial" w:hAnsi="Arial" w:eastAsia="Arial" w:cs="Arial"/>
+          <w:sz w:val="24"/>
+          <w:szCs w:val="24"/>
+          <w:lang w:val="en-US"/>
+        </w:rPr>
+        <w:t xml:space="preserve"> with </w:t>
+      </w:r>
+      <w:r>
+        <w:rPr>
+          <w:rFonts w:ascii="Arial" w:hAnsi="Arial" w:eastAsia="Arial" w:cs="Arial"/>
+          <w:sz w:val="24"/>
+          <w:szCs w:val="24"/>
+          <w:lang w:val="en-US"/>
+        </w:rPr>
+        <w:t>getItemLayout</w:t>
+      </w:r>
+      <w:r>
+        <w:rPr>
+          <w:rFonts w:ascii="Arial" w:hAnsi="Arial" w:eastAsia="Arial" w:cs="Arial"/>
+          <w:sz w:val="24"/>
+          <w:szCs w:val="24"/>
+          <w:lang w:val="en-US"/>
+        </w:rPr>
+        <w:t xml:space="preserve"> for efficient rendering of large device lists.</w:t>
+      </w:r>
+    </w:p>
+    <w:p xmlns:wp14="http://schemas.microsoft.com/office/word/2010/wordml" wp14:textId="2CA6B350">
+      <w:pPr>
+        <w:pStyle w:val="Normal"/>
+        <w:rPr>
+          <w:rFonts w:ascii="Arial" w:hAnsi="Arial" w:eastAsia="Arial" w:cs="Arial"/>
+          <w:sz w:val="24"/>
+          <w:szCs w:val="24"/>
+          <w:lang w:val="en-US"/>
+        </w:rPr>
+      </w:pPr>
+      <w:r>
+        <w:rPr>
+          <w:rFonts w:ascii="Arial" w:hAnsi="Arial" w:eastAsia="Arial" w:cs="Arial"/>
+          <w:sz w:val="24"/>
+          <w:szCs w:val="24"/>
+          <w:lang w:val="en-US"/>
+        </w:rPr>
+        <w:t xml:space="preserve"> </w:t>
+      </w:r>
+    </w:p>
+    <w:p xmlns:wp14="http://schemas.microsoft.com/office/word/2010/wordml" wp14:textId="06AEF735">
+      <w:pPr>
+        <w:pStyle w:val="Normal"/>
+        <w:rPr>
+          <w:rFonts w:ascii="Arial" w:hAnsi="Arial" w:eastAsia="Arial" w:cs="Arial"/>
+          <w:b w:val="1"/>
+          <w:bCs w:val="1"/>
+          <w:sz w:val="28"/>
+          <w:szCs w:val="28"/>
+          <w:lang w:val="en-US"/>
+        </w:rPr>
+      </w:pPr>
+      <w:r>
+        <w:rPr>
+          <w:rFonts w:ascii="Arial" w:hAnsi="Arial" w:eastAsia="Arial" w:cs="Arial"/>
+          <w:b w:val="1"/>
+          <w:bCs w:val="1"/>
+          <w:sz w:val="28"/>
+          <w:szCs w:val="28"/>
+          <w:lang w:val="en-US"/>
+        </w:rPr>
+        <w:t>R8</w:t>
+      </w:r>
+      <w:r>
+        <w:rPr>
+          <w:rFonts w:ascii="Arial" w:hAnsi="Arial" w:eastAsia="Arial" w:cs="Arial"/>
+          <w:b w:val="1"/>
+          <w:bCs w:val="1"/>
+          <w:sz w:val="28"/>
+          <w:szCs w:val="28"/>
+          <w:lang w:val="en-US"/>
+        </w:rPr>
+        <w:t xml:space="preserve">. </w:t>
+      </w:r>
+      <w:r>
+        <w:rPr>
+          <w:rFonts w:ascii="Arial" w:hAnsi="Arial" w:eastAsia="Arial" w:cs="Arial"/>
+          <w:b w:val="1"/>
+          <w:bCs w:val="1"/>
+          <w:sz w:val="28"/>
+          <w:szCs w:val="28"/>
+          <w:lang w:val="en-US"/>
+        </w:rPr>
+        <w:t>Mobile b</w:t>
+      </w:r>
+      <w:r>
+        <w:rPr>
+          <w:rFonts w:ascii="Arial" w:hAnsi="Arial" w:eastAsia="Arial" w:cs="Arial"/>
+          <w:b w:val="1"/>
+          <w:bCs w:val="1"/>
+          <w:sz w:val="28"/>
+          <w:szCs w:val="28"/>
+          <w:lang w:val="en-US"/>
+        </w:rPr>
+        <w:t xml:space="preserve">reaking </w:t>
+      </w:r>
+      <w:r>
+        <w:rPr>
+          <w:rFonts w:ascii="Arial" w:hAnsi="Arial" w:eastAsia="Arial" w:cs="Arial"/>
+          <w:b w:val="1"/>
+          <w:bCs w:val="1"/>
+          <w:sz w:val="28"/>
+          <w:szCs w:val="28"/>
+          <w:lang w:val="en-US"/>
+        </w:rPr>
+        <w:t>c</w:t>
+      </w:r>
+      <w:r>
+        <w:rPr>
+          <w:rFonts w:ascii="Arial" w:hAnsi="Arial" w:eastAsia="Arial" w:cs="Arial"/>
+          <w:b w:val="1"/>
+          <w:bCs w:val="1"/>
+          <w:sz w:val="28"/>
+          <w:szCs w:val="28"/>
+          <w:lang w:val="en-US"/>
+        </w:rPr>
+        <w:t>hanges during mandatory Expo SDK version upgrades</w:t>
+      </w:r>
+    </w:p>
+    <w:p xmlns:wp14="http://schemas.microsoft.com/office/word/2010/wordml" wp14:textId="7B096DF9">
+      <w:pPr>
+        <w:pStyle w:val="Normal"/>
+        <w:rPr>
+          <w:rFonts w:ascii="Arial" w:hAnsi="Arial" w:eastAsia="Arial" w:cs="Arial"/>
+          <w:sz w:val="24"/>
+          <w:szCs w:val="24"/>
+          <w:lang w:val="en-US"/>
+        </w:rPr>
+      </w:pPr>
+      <w:r>
+        <w:rPr>
+          <w:rFonts w:ascii="Arial" w:hAnsi="Arial" w:eastAsia="Arial" w:cs="Arial"/>
+          <w:sz w:val="24"/>
+          <w:szCs w:val="24"/>
+          <w:lang w:val="en-US"/>
+        </w:rPr>
+        <w:t xml:space="preserve"> </w:t>
+      </w:r>
+    </w:p>
+    <w:p xmlns:wp14="http://schemas.microsoft.com/office/word/2010/wordml" wp14:textId="35909A18">
+      <w:pPr>
+        <w:pStyle w:val="Normal"/>
+        <w:rPr>
+          <w:rFonts w:ascii="Arial" w:hAnsi="Arial" w:eastAsia="Arial" w:cs="Arial"/>
+          <w:b w:val="1"/>
+          <w:bCs w:val="1"/>
+          <w:sz w:val="24"/>
+          <w:szCs w:val="24"/>
+          <w:lang w:val="en-US"/>
+        </w:rPr>
+      </w:pPr>
+      <w:r>
+        <w:rPr>
+          <w:rFonts w:ascii="Arial" w:hAnsi="Arial" w:eastAsia="Arial" w:cs="Arial"/>
+          <w:b w:val="1"/>
+          <w:bCs w:val="1"/>
+          <w:sz w:val="24"/>
+          <w:szCs w:val="24"/>
+          <w:lang w:val="en-US"/>
+        </w:rPr>
+        <w:t>Impact</w:t>
+      </w:r>
+    </w:p>
+    <w:p xmlns:wp14="http://schemas.microsoft.com/office/word/2010/wordml" wp14:textId="579EA25C">
+      <w:pPr>
+        <w:pStyle w:val="Normal"/>
+        <w:rPr>
+          <w:rFonts w:ascii="Arial" w:hAnsi="Arial" w:eastAsia="Arial" w:cs="Arial"/>
+          <w:sz w:val="24"/>
+          <w:szCs w:val="24"/>
+          <w:lang w:val="en-US"/>
+        </w:rPr>
+      </w:pPr>
+      <w:r>
+        <w:rPr>
+          <w:rFonts w:ascii="Arial" w:hAnsi="Arial" w:eastAsia="Arial" w:cs="Arial"/>
+          <w:sz w:val="24"/>
+          <w:szCs w:val="24"/>
+          <w:lang w:val="en-US"/>
+        </w:rPr>
+        <w:t>As Expo deprecates older SDK versions, the team may be forced to upgrade, which can break existing navigation or UI libraries.</w:t>
+      </w:r>
+    </w:p>
+    <w:p xmlns:wp14="http://schemas.microsoft.com/office/word/2010/wordml" wp14:textId="06935F9F">
+      <w:pPr>
+        <w:pStyle w:val="Normal"/>
+        <w:rPr>
+          <w:rFonts w:ascii="Arial" w:hAnsi="Arial" w:eastAsia="Arial" w:cs="Arial"/>
+          <w:sz w:val="24"/>
+          <w:szCs w:val="24"/>
+          <w:lang w:val="en-US"/>
+        </w:rPr>
+      </w:pPr>
+      <w:r>
+        <w:rPr>
+          <w:rFonts w:ascii="Arial" w:hAnsi="Arial" w:eastAsia="Arial" w:cs="Arial"/>
+          <w:sz w:val="24"/>
+          <w:szCs w:val="24"/>
+          <w:lang w:val="en-US"/>
+        </w:rPr>
+        <w:t xml:space="preserve"> </w:t>
+      </w:r>
+    </w:p>
+    <w:p xmlns:wp14="http://schemas.microsoft.com/office/word/2010/wordml" wp14:textId="61A4C23F">
+      <w:pPr>
+        <w:pStyle w:val="Normal"/>
+        <w:rPr>
+          <w:rFonts w:ascii="Arial" w:hAnsi="Arial" w:eastAsia="Arial" w:cs="Arial"/>
+          <w:b w:val="1"/>
+          <w:bCs w:val="1"/>
+          <w:sz w:val="24"/>
+          <w:szCs w:val="24"/>
+          <w:lang w:val="en-US"/>
+        </w:rPr>
+      </w:pPr>
+      <w:r>
+        <w:rPr>
+          <w:rFonts w:ascii="Arial" w:hAnsi="Arial" w:eastAsia="Arial" w:cs="Arial"/>
+          <w:b w:val="1"/>
+          <w:bCs w:val="1"/>
+          <w:sz w:val="24"/>
+          <w:szCs w:val="24"/>
+          <w:lang w:val="en-US"/>
+        </w:rPr>
+        <w:t>Indications</w:t>
+      </w:r>
+    </w:p>
+    <w:p xmlns:wp14="http://schemas.microsoft.com/office/word/2010/wordml" wp14:textId="5285A490">
+      <w:pPr>
+        <w:pStyle w:val="Normal"/>
+        <w:rPr>
+          <w:rFonts w:ascii="Arial" w:hAnsi="Arial" w:eastAsia="Arial" w:cs="Arial"/>
+          <w:sz w:val="24"/>
+          <w:szCs w:val="24"/>
+          <w:lang w:val="en-US"/>
+        </w:rPr>
+      </w:pPr>
+      <w:r>
+        <w:rPr>
+          <w:rFonts w:ascii="Arial" w:hAnsi="Arial" w:eastAsia="Arial" w:cs="Arial"/>
+          <w:sz w:val="24"/>
+          <w:szCs w:val="24"/>
+          <w:lang w:val="en-US"/>
+        </w:rPr>
+        <w:t>Build errors or "deprecated" warnings</w:t>
+      </w:r>
+      <w:r>
+        <w:rPr>
+          <w:rFonts w:ascii="Arial" w:hAnsi="Arial" w:eastAsia="Arial" w:cs="Arial"/>
+          <w:sz w:val="24"/>
+          <w:szCs w:val="24"/>
+          <w:lang w:val="en-US"/>
+        </w:rPr>
+        <w:t xml:space="preserve"> can </w:t>
+      </w:r>
+      <w:r>
+        <w:rPr>
+          <w:rFonts w:ascii="Arial" w:hAnsi="Arial" w:eastAsia="Arial" w:cs="Arial"/>
+          <w:sz w:val="24"/>
+          <w:szCs w:val="24"/>
+          <w:lang w:val="en-US"/>
+        </w:rPr>
+        <w:t>a</w:t>
+      </w:r>
+      <w:r>
+        <w:rPr>
+          <w:rFonts w:ascii="Arial" w:hAnsi="Arial" w:eastAsia="Arial" w:cs="Arial"/>
+          <w:sz w:val="24"/>
+          <w:szCs w:val="24"/>
+          <w:lang w:val="en-US"/>
+        </w:rPr>
+        <w:t>ppear</w:t>
+      </w:r>
+      <w:r>
+        <w:rPr>
+          <w:rFonts w:ascii="Arial" w:hAnsi="Arial" w:eastAsia="Arial" w:cs="Arial"/>
+          <w:sz w:val="24"/>
+          <w:szCs w:val="24"/>
+          <w:lang w:val="en-US"/>
+        </w:rPr>
+        <w:t xml:space="preserve"> </w:t>
+      </w:r>
+      <w:r>
+        <w:rPr>
+          <w:rFonts w:ascii="Arial" w:hAnsi="Arial" w:eastAsia="Arial" w:cs="Arial"/>
+          <w:sz w:val="24"/>
+          <w:szCs w:val="24"/>
+          <w:lang w:val="en-US"/>
+        </w:rPr>
+        <w:t>in the console after a new SDK release.</w:t>
+      </w:r>
+    </w:p>
+    <w:p xmlns:wp14="http://schemas.microsoft.com/office/word/2010/wordml" wp14:textId="47903A38">
+      <w:pPr>
+        <w:pStyle w:val="Normal"/>
+        <w:rPr>
+          <w:rFonts w:ascii="Arial" w:hAnsi="Arial" w:eastAsia="Arial" w:cs="Arial"/>
+          <w:sz w:val="24"/>
+          <w:szCs w:val="24"/>
+          <w:lang w:val="en-US"/>
+        </w:rPr>
+      </w:pPr>
+      <w:r>
+        <w:rPr>
+          <w:rFonts w:ascii="Arial" w:hAnsi="Arial" w:eastAsia="Arial" w:cs="Arial"/>
+          <w:sz w:val="24"/>
+          <w:szCs w:val="24"/>
+          <w:lang w:val="en-US"/>
+        </w:rPr>
+        <w:t xml:space="preserve"> </w:t>
+      </w:r>
+    </w:p>
+    <w:p xmlns:wp14="http://schemas.microsoft.com/office/word/2010/wordml" wp14:textId="6CFD7F0C">
+      <w:pPr>
+        <w:pStyle w:val="Normal"/>
+        <w:rPr>
+          <w:rFonts w:ascii="Arial" w:hAnsi="Arial" w:eastAsia="Arial" w:cs="Arial"/>
+          <w:b w:val="1"/>
+          <w:bCs w:val="1"/>
+          <w:sz w:val="24"/>
+          <w:szCs w:val="24"/>
+          <w:lang w:val="en-US"/>
+        </w:rPr>
+      </w:pPr>
+      <w:r>
+        <w:rPr>
+          <w:rFonts w:ascii="Arial" w:hAnsi="Arial" w:eastAsia="Arial" w:cs="Arial"/>
+          <w:b w:val="1"/>
+          <w:bCs w:val="1"/>
+          <w:sz w:val="24"/>
+          <w:szCs w:val="24"/>
+          <w:lang w:val="en-US"/>
+        </w:rPr>
+        <w:t>Mitigation Strategy</w:t>
+      </w:r>
+    </w:p>
+    <w:p xmlns:wp14="http://schemas.microsoft.com/office/word/2010/wordml" wp14:textId="5EA44433">
+      <w:pPr>
+        <w:pStyle w:val="Normal"/>
+        <w:rPr>
+          <w:rFonts w:ascii="Arial" w:hAnsi="Arial" w:eastAsia="Arial" w:cs="Arial"/>
+          <w:sz w:val="24"/>
+          <w:szCs w:val="24"/>
+          <w:lang w:val="en-US"/>
+        </w:rPr>
+      </w:pPr>
+      <w:r>
+        <w:rPr>
+          <w:rFonts w:ascii="Arial" w:hAnsi="Arial" w:eastAsia="Arial" w:cs="Arial"/>
+          <w:sz w:val="24"/>
+          <w:szCs w:val="24"/>
+          <w:lang w:val="en-US"/>
+        </w:rPr>
+        <w:t xml:space="preserve">Perform incremental </w:t>
+      </w:r>
+      <w:r>
+        <w:rPr>
+          <w:rFonts w:ascii="Arial" w:hAnsi="Arial" w:eastAsia="Arial" w:cs="Arial"/>
+          <w:sz w:val="24"/>
+          <w:szCs w:val="24"/>
+          <w:lang w:val="en-US"/>
+        </w:rPr>
+        <w:t>upgrades to</w:t>
+      </w:r>
+      <w:r>
+        <w:rPr>
+          <w:rFonts w:ascii="Arial" w:hAnsi="Arial" w:eastAsia="Arial" w:cs="Arial"/>
+          <w:sz w:val="24"/>
+          <w:szCs w:val="24"/>
+          <w:lang w:val="en-US"/>
+        </w:rPr>
+        <w:t xml:space="preserve"> one version at a time. Use </w:t>
+      </w:r>
+      <w:r>
+        <w:rPr>
+          <w:rFonts w:ascii="Arial" w:hAnsi="Arial" w:eastAsia="Arial" w:cs="Arial"/>
+          <w:sz w:val="24"/>
+          <w:szCs w:val="24"/>
+          <w:lang w:val="en-US"/>
+        </w:rPr>
+        <w:t>npx</w:t>
+      </w:r>
+      <w:r>
+        <w:rPr>
+          <w:rFonts w:ascii="Arial" w:hAnsi="Arial" w:eastAsia="Arial" w:cs="Arial"/>
+          <w:sz w:val="24"/>
+          <w:szCs w:val="24"/>
+          <w:lang w:val="en-US"/>
+        </w:rPr>
+        <w:t xml:space="preserve"> expo-doctor after every upgrade to </w:t>
+      </w:r>
+      <w:r>
+        <w:rPr>
+          <w:rFonts w:ascii="Arial" w:hAnsi="Arial" w:eastAsia="Arial" w:cs="Arial"/>
+          <w:sz w:val="24"/>
+          <w:szCs w:val="24"/>
+          <w:lang w:val="en-US"/>
+        </w:rPr>
+        <w:t>identify</w:t>
+      </w:r>
+      <w:r>
+        <w:rPr>
+          <w:rFonts w:ascii="Arial" w:hAnsi="Arial" w:eastAsia="Arial" w:cs="Arial"/>
+          <w:sz w:val="24"/>
+          <w:szCs w:val="24"/>
+          <w:lang w:val="en-US"/>
+        </w:rPr>
+        <w:t xml:space="preserve"> and fix dependency conflicts automatically.</w:t>
+      </w:r>
+    </w:p>
+    <w:p xmlns:wp14="http://schemas.microsoft.com/office/word/2010/wordml" wp14:textId="28F1140A">
+      <w:pPr>
+        <w:pStyle w:val="Normal"/>
+        <w:rPr>
+          <w:rFonts w:ascii="Arial" w:hAnsi="Arial" w:eastAsia="Arial" w:cs="Arial"/>
+          <w:sz w:val="24"/>
+          <w:szCs w:val="24"/>
+          <w:lang w:val="en-US"/>
+        </w:rPr>
+      </w:pPr>
+      <w:r>
+        <w:rPr>
+          <w:rFonts w:ascii="Arial" w:hAnsi="Arial" w:eastAsia="Arial" w:cs="Arial"/>
+          <w:sz w:val="24"/>
+          <w:szCs w:val="24"/>
+          <w:lang w:val="en-US"/>
+        </w:rPr>
+        <w:t xml:space="preserve"> </w:t>
+      </w:r>
+    </w:p>
+    <w:p xmlns:wp14="http://schemas.microsoft.com/office/word/2010/wordml" wp14:textId="7212A637">
+      <w:pPr>
+        <w:pStyle w:val="Normal"/>
+        <w:rPr>
+          <w:rFonts w:ascii="Arial" w:hAnsi="Arial" w:eastAsia="Arial" w:cs="Arial"/>
+          <w:b w:val="1"/>
+          <w:bCs w:val="1"/>
+          <w:sz w:val="28"/>
+          <w:szCs w:val="28"/>
+          <w:lang w:val="en-US"/>
+        </w:rPr>
+      </w:pPr>
+      <w:r>
+        <w:rPr>
+          <w:rFonts w:ascii="Arial" w:hAnsi="Arial" w:eastAsia="Arial" w:cs="Arial"/>
+          <w:b w:val="1"/>
+          <w:bCs w:val="1"/>
+          <w:sz w:val="28"/>
+          <w:szCs w:val="28"/>
+          <w:lang w:val="en-US"/>
+        </w:rPr>
+        <w:t>R</w:t>
+      </w:r>
+      <w:r>
+        <w:rPr>
+          <w:rFonts w:ascii="Arial" w:hAnsi="Arial" w:eastAsia="Arial" w:cs="Arial"/>
+          <w:b w:val="1"/>
+          <w:bCs w:val="1"/>
+          <w:sz w:val="28"/>
+          <w:szCs w:val="28"/>
+          <w:lang w:val="en-US"/>
+        </w:rPr>
+        <w:t>9</w:t>
+      </w:r>
+      <w:r>
+        <w:rPr>
+          <w:rFonts w:ascii="Arial" w:hAnsi="Arial" w:eastAsia="Arial" w:cs="Arial"/>
+          <w:b w:val="1"/>
+          <w:bCs w:val="1"/>
+          <w:sz w:val="28"/>
+          <w:szCs w:val="28"/>
+          <w:lang w:val="en-US"/>
+        </w:rPr>
+        <w:t>. Over-the-Air update mismatches between JS and Native code</w:t>
+      </w:r>
+    </w:p>
+    <w:p xmlns:wp14="http://schemas.microsoft.com/office/word/2010/wordml" wp14:textId="7E19EB1F">
+      <w:pPr>
+        <w:pStyle w:val="Normal"/>
+        <w:rPr>
+          <w:rFonts w:ascii="Arial" w:hAnsi="Arial" w:eastAsia="Arial" w:cs="Arial"/>
+          <w:sz w:val="24"/>
+          <w:szCs w:val="24"/>
+          <w:lang w:val="en-US"/>
+        </w:rPr>
+      </w:pPr>
+      <w:r>
+        <w:rPr>
+          <w:rFonts w:ascii="Arial" w:hAnsi="Arial" w:eastAsia="Arial" w:cs="Arial"/>
+          <w:sz w:val="24"/>
+          <w:szCs w:val="24"/>
+          <w:lang w:val="en-US"/>
+        </w:rPr>
+        <w:t xml:space="preserve"> </w:t>
+      </w:r>
+    </w:p>
+    <w:p xmlns:wp14="http://schemas.microsoft.com/office/word/2010/wordml" wp14:textId="4A482F6A">
+      <w:pPr>
+        <w:pStyle w:val="Normal"/>
+        <w:rPr>
+          <w:rFonts w:ascii="Arial" w:hAnsi="Arial" w:eastAsia="Arial" w:cs="Arial"/>
+          <w:b w:val="1"/>
+          <w:bCs w:val="1"/>
+          <w:sz w:val="24"/>
+          <w:szCs w:val="24"/>
+          <w:lang w:val="en-US"/>
+        </w:rPr>
+      </w:pPr>
+      <w:r>
+        <w:rPr>
+          <w:rFonts w:ascii="Arial" w:hAnsi="Arial" w:eastAsia="Arial" w:cs="Arial"/>
+          <w:b w:val="1"/>
+          <w:bCs w:val="1"/>
+          <w:sz w:val="24"/>
+          <w:szCs w:val="24"/>
+          <w:lang w:val="en-US"/>
+        </w:rPr>
+        <w:t>Impact</w:t>
+      </w:r>
+    </w:p>
+    <w:p xmlns:wp14="http://schemas.microsoft.com/office/word/2010/wordml" wp14:textId="31D134B3">
+      <w:pPr>
+        <w:pStyle w:val="Normal"/>
+        <w:rPr>
+          <w:rFonts w:ascii="Arial" w:hAnsi="Arial" w:eastAsia="Arial" w:cs="Arial"/>
+          <w:sz w:val="24"/>
+          <w:szCs w:val="24"/>
+          <w:lang w:val="en-US"/>
+        </w:rPr>
+      </w:pPr>
+      <w:r>
+        <w:rPr>
+          <w:rFonts w:ascii="Arial" w:hAnsi="Arial" w:eastAsia="Arial" w:cs="Arial"/>
+          <w:sz w:val="24"/>
+          <w:szCs w:val="24"/>
+          <w:lang w:val="en-US"/>
+        </w:rPr>
+        <w:t>Pushing a JavaScript update via EAS Update that requires new native code (not yet installed on the user's device) will cause the application to crash.</w:t>
+      </w:r>
+    </w:p>
+    <w:p xmlns:wp14="http://schemas.microsoft.com/office/word/2010/wordml" wp14:textId="3A92D4AF">
+      <w:pPr>
+        <w:pStyle w:val="Normal"/>
+        <w:rPr>
+          <w:rFonts w:ascii="Arial" w:hAnsi="Arial" w:eastAsia="Arial" w:cs="Arial"/>
+          <w:sz w:val="24"/>
+          <w:szCs w:val="24"/>
+          <w:lang w:val="en-US"/>
+        </w:rPr>
+      </w:pPr>
+      <w:r>
+        <w:rPr>
+          <w:rFonts w:ascii="Arial" w:hAnsi="Arial" w:eastAsia="Arial" w:cs="Arial"/>
+          <w:sz w:val="24"/>
+          <w:szCs w:val="24"/>
+          <w:lang w:val="en-US"/>
+        </w:rPr>
+        <w:t xml:space="preserve"> </w:t>
+      </w:r>
+    </w:p>
+    <w:p xmlns:wp14="http://schemas.microsoft.com/office/word/2010/wordml" wp14:textId="671B3481">
+      <w:pPr>
+        <w:pStyle w:val="Normal"/>
+        <w:rPr>
+          <w:rFonts w:ascii="Arial" w:hAnsi="Arial" w:eastAsia="Arial" w:cs="Arial"/>
+          <w:sz w:val="24"/>
+          <w:szCs w:val="24"/>
+          <w:lang w:val="en-US"/>
+        </w:rPr>
+      </w:pPr>
+      <w:r>
+        <w:rPr>
+          <w:rFonts w:ascii="Arial" w:hAnsi="Arial" w:eastAsia="Arial" w:cs="Arial"/>
+          <w:b w:val="1"/>
+          <w:bCs w:val="1"/>
+          <w:sz w:val="24"/>
+          <w:szCs w:val="24"/>
+          <w:lang w:val="en-US"/>
+        </w:rPr>
+        <w:t>Indications</w:t>
+      </w:r>
+    </w:p>
+    <w:p xmlns:wp14="http://schemas.microsoft.com/office/word/2010/wordml" wp14:textId="572D8C96">
+      <w:pPr>
+        <w:pStyle w:val="Normal"/>
+        <w:rPr>
+          <w:rFonts w:ascii="Arial" w:hAnsi="Arial" w:eastAsia="Arial" w:cs="Arial"/>
+          <w:sz w:val="24"/>
+          <w:szCs w:val="24"/>
+          <w:lang w:val="en-US"/>
+        </w:rPr>
+      </w:pPr>
+      <w:r>
+        <w:rPr>
+          <w:rFonts w:ascii="Arial" w:hAnsi="Arial" w:eastAsia="Arial" w:cs="Arial"/>
+          <w:sz w:val="24"/>
+          <w:szCs w:val="24"/>
+          <w:lang w:val="en-US"/>
+        </w:rPr>
+        <w:t xml:space="preserve">The app opens but </w:t>
+      </w:r>
+      <w:r>
+        <w:rPr>
+          <w:rFonts w:ascii="Arial" w:hAnsi="Arial" w:eastAsia="Arial" w:cs="Arial"/>
+          <w:sz w:val="24"/>
+          <w:szCs w:val="24"/>
+          <w:lang w:val="en-US"/>
+        </w:rPr>
+        <w:t>immediately</w:t>
+      </w:r>
+      <w:r>
+        <w:rPr>
+          <w:rFonts w:ascii="Arial" w:hAnsi="Arial" w:eastAsia="Arial" w:cs="Arial"/>
+          <w:sz w:val="24"/>
+          <w:szCs w:val="24"/>
+          <w:lang w:val="en-US"/>
+        </w:rPr>
+        <w:t xml:space="preserve"> crashes or displays a white screen after an OTA update is downloaded.</w:t>
+      </w:r>
+    </w:p>
+    <w:p xmlns:wp14="http://schemas.microsoft.com/office/word/2010/wordml" wp14:textId="7CE6BB12">
+      <w:pPr>
+        <w:pStyle w:val="Normal"/>
+        <w:rPr>
+          <w:rFonts w:ascii="Arial" w:hAnsi="Arial" w:eastAsia="Arial" w:cs="Arial"/>
+          <w:sz w:val="24"/>
+          <w:szCs w:val="24"/>
+          <w:lang w:val="en-US"/>
+        </w:rPr>
+      </w:pPr>
+      <w:r>
+        <w:rPr>
+          <w:rFonts w:ascii="Arial" w:hAnsi="Arial" w:eastAsia="Arial" w:cs="Arial"/>
+          <w:sz w:val="24"/>
+          <w:szCs w:val="24"/>
+          <w:lang w:val="en-US"/>
+        </w:rPr>
+        <w:t xml:space="preserve"> </w:t>
+      </w:r>
+    </w:p>
+    <w:p xmlns:wp14="http://schemas.microsoft.com/office/word/2010/wordml" wp14:textId="08CAD4C1">
+      <w:pPr>
+        <w:pStyle w:val="Normal"/>
+        <w:rPr>
+          <w:rFonts w:ascii="Arial" w:hAnsi="Arial" w:eastAsia="Arial" w:cs="Arial"/>
+          <w:b w:val="1"/>
+          <w:bCs w:val="1"/>
+          <w:sz w:val="24"/>
+          <w:szCs w:val="24"/>
+          <w:lang w:val="en-US"/>
+        </w:rPr>
+      </w:pPr>
+      <w:r>
+        <w:rPr>
+          <w:rFonts w:ascii="Arial" w:hAnsi="Arial" w:eastAsia="Arial" w:cs="Arial"/>
+          <w:b w:val="1"/>
+          <w:bCs w:val="1"/>
+          <w:sz w:val="24"/>
+          <w:szCs w:val="24"/>
+          <w:lang w:val="en-US"/>
+        </w:rPr>
+        <w:t>Mitigation Strategy</w:t>
+      </w:r>
+    </w:p>
+    <w:p xmlns:wp14="http://schemas.microsoft.com/office/word/2010/wordml" wp14:textId="471103F9">
+      <w:pPr>
+        <w:pStyle w:val="Normal"/>
+        <w:rPr>
+          <w:rFonts w:ascii="Arial" w:hAnsi="Arial" w:eastAsia="Arial" w:cs="Arial"/>
+          <w:sz w:val="24"/>
+          <w:szCs w:val="24"/>
+          <w:lang w:val="en-US"/>
+        </w:rPr>
+      </w:pPr>
+      <w:r>
+        <w:rPr>
+          <w:rFonts w:ascii="Arial" w:hAnsi="Arial" w:eastAsia="Arial" w:cs="Arial"/>
+          <w:sz w:val="24"/>
+          <w:szCs w:val="24"/>
+          <w:lang w:val="en-US"/>
+        </w:rPr>
+        <w:t xml:space="preserve">Use Runtime Versions in </w:t>
+      </w:r>
+      <w:r>
+        <w:rPr>
+          <w:rFonts w:ascii="Arial" w:hAnsi="Arial" w:eastAsia="Arial" w:cs="Arial"/>
+          <w:sz w:val="24"/>
+          <w:szCs w:val="24"/>
+          <w:lang w:val="en-US"/>
+        </w:rPr>
+        <w:t>app.json</w:t>
+      </w:r>
+      <w:r>
+        <w:rPr>
+          <w:rFonts w:ascii="Arial" w:hAnsi="Arial" w:eastAsia="Arial" w:cs="Arial"/>
+          <w:sz w:val="24"/>
+          <w:szCs w:val="24"/>
+          <w:lang w:val="en-US"/>
+        </w:rPr>
+        <w:t xml:space="preserve"> to ensure OTA updates are only delivered to native builds that can support them.</w:t>
+      </w:r>
+    </w:p>
+    <w:p xmlns:wp14="http://schemas.microsoft.com/office/word/2010/wordml" wp14:textId="22A15FA4">
+      <w:pPr>
+        <w:pStyle w:val="Normal"/>
+        <w:rPr>
+          <w:rFonts w:ascii="Arial" w:hAnsi="Arial" w:eastAsia="Arial" w:cs="Arial"/>
+          <w:sz w:val="24"/>
+          <w:szCs w:val="24"/>
+          <w:lang w:val="en-US"/>
+        </w:rPr>
+      </w:pPr>
+      <w:r>
+        <w:rPr>
+          <w:rFonts w:ascii="Arial" w:hAnsi="Arial" w:eastAsia="Arial" w:cs="Arial"/>
+          <w:sz w:val="24"/>
+          <w:szCs w:val="24"/>
+          <w:lang w:val="en-US"/>
+        </w:rPr>
+        <w:t xml:space="preserve"> </w:t>
+      </w:r>
+    </w:p>
+    <w:p xmlns:wp14="http://schemas.microsoft.com/office/word/2010/wordml" wp14:textId="16077370">
+      <w:pPr>
+        <w:pStyle w:val="Normal"/>
+        <w:rPr>
+          <w:rFonts w:ascii="Arial" w:hAnsi="Arial" w:eastAsia="Arial" w:cs="Arial"/>
+          <w:b w:val="1"/>
+          <w:bCs w:val="1"/>
+          <w:sz w:val="28"/>
+          <w:szCs w:val="28"/>
+          <w:lang w:val="en-US"/>
+        </w:rPr>
+      </w:pPr>
+      <w:r>
+        <w:rPr>
+          <w:rFonts w:ascii="Arial" w:hAnsi="Arial" w:eastAsia="Arial" w:cs="Arial"/>
+          <w:b w:val="1"/>
+          <w:bCs w:val="1"/>
+          <w:sz w:val="28"/>
+          <w:szCs w:val="28"/>
+          <w:lang w:val="en-US"/>
+        </w:rPr>
+        <w:t>R1</w:t>
+      </w:r>
+      <w:r>
+        <w:rPr>
+          <w:rFonts w:ascii="Arial" w:hAnsi="Arial" w:eastAsia="Arial" w:cs="Arial"/>
+          <w:b w:val="1"/>
+          <w:bCs w:val="1"/>
+          <w:sz w:val="28"/>
+          <w:szCs w:val="28"/>
+          <w:lang w:val="en-US"/>
+        </w:rPr>
+        <w:t>0</w:t>
+      </w:r>
+      <w:r>
+        <w:rPr>
+          <w:rFonts w:ascii="Arial" w:hAnsi="Arial" w:eastAsia="Arial" w:cs="Arial"/>
+          <w:b w:val="1"/>
+          <w:bCs w:val="1"/>
+          <w:sz w:val="28"/>
+          <w:szCs w:val="28"/>
+          <w:lang w:val="en-US"/>
+        </w:rPr>
+        <w:t xml:space="preserve">. </w:t>
+      </w:r>
+      <w:r>
+        <w:rPr>
+          <w:rFonts w:ascii="Arial" w:hAnsi="Arial" w:eastAsia="Arial" w:cs="Arial"/>
+          <w:b w:val="1"/>
+          <w:bCs w:val="1"/>
+          <w:sz w:val="28"/>
+          <w:szCs w:val="28"/>
+          <w:lang w:val="en-US"/>
+        </w:rPr>
+        <w:t xml:space="preserve">Mobile </w:t>
+      </w:r>
+      <w:r>
+        <w:rPr>
+          <w:rFonts w:ascii="Arial" w:hAnsi="Arial" w:eastAsia="Arial" w:cs="Arial"/>
+          <w:b w:val="1"/>
+          <w:bCs w:val="1"/>
+          <w:sz w:val="28"/>
+          <w:szCs w:val="28"/>
+          <w:lang w:val="en-US"/>
+        </w:rPr>
+        <w:t>Latency and bottlenecks in the React Native Bridge for real-time data</w:t>
+      </w:r>
+    </w:p>
+    <w:p xmlns:wp14="http://schemas.microsoft.com/office/word/2010/wordml" wp14:textId="6DA1D879">
+      <w:pPr>
+        <w:pStyle w:val="Normal"/>
+        <w:rPr>
+          <w:rFonts w:ascii="Arial" w:hAnsi="Arial" w:eastAsia="Arial" w:cs="Arial"/>
+          <w:sz w:val="24"/>
+          <w:szCs w:val="24"/>
+          <w:lang w:val="en-US"/>
+        </w:rPr>
+      </w:pPr>
+      <w:r>
+        <w:rPr>
+          <w:rFonts w:ascii="Arial" w:hAnsi="Arial" w:eastAsia="Arial" w:cs="Arial"/>
+          <w:sz w:val="24"/>
+          <w:szCs w:val="24"/>
+          <w:lang w:val="en-US"/>
+        </w:rPr>
+        <w:t xml:space="preserve"> </w:t>
+      </w:r>
+    </w:p>
+    <w:p xmlns:wp14="http://schemas.microsoft.com/office/word/2010/wordml" wp14:textId="430E41A0">
+      <w:pPr>
+        <w:pStyle w:val="Normal"/>
+        <w:rPr>
+          <w:rFonts w:ascii="Arial" w:hAnsi="Arial" w:eastAsia="Arial" w:cs="Arial"/>
+          <w:sz w:val="24"/>
+          <w:szCs w:val="24"/>
+          <w:lang w:val="en-US"/>
+        </w:rPr>
+      </w:pPr>
+      <w:r>
+        <w:rPr>
+          <w:rFonts w:ascii="Arial" w:hAnsi="Arial" w:eastAsia="Arial" w:cs="Arial"/>
+          <w:b w:val="1"/>
+          <w:bCs w:val="1"/>
+          <w:sz w:val="24"/>
+          <w:szCs w:val="24"/>
+          <w:lang w:val="en-US"/>
+        </w:rPr>
+        <w:t>Impact</w:t>
+      </w:r>
+    </w:p>
+    <w:p xmlns:wp14="http://schemas.microsoft.com/office/word/2010/wordml" wp14:textId="68725F0B">
+      <w:pPr>
+        <w:pStyle w:val="Normal"/>
+        <w:rPr>
+          <w:rFonts w:ascii="Arial" w:hAnsi="Arial" w:eastAsia="Arial" w:cs="Arial"/>
+          <w:sz w:val="24"/>
+          <w:szCs w:val="24"/>
+          <w:lang w:val="en-US"/>
+        </w:rPr>
+      </w:pPr>
+      <w:r>
+        <w:rPr>
+          <w:rFonts w:ascii="Arial" w:hAnsi="Arial" w:eastAsia="Arial" w:cs="Arial"/>
+          <w:sz w:val="24"/>
+          <w:szCs w:val="24"/>
+          <w:lang w:val="en-US"/>
+        </w:rPr>
+        <w:t>High-frequency data can clog the bridge between JavaScript and Native layers, causing the entire UI to freeze.</w:t>
+      </w:r>
+    </w:p>
+    <w:p xmlns:wp14="http://schemas.microsoft.com/office/word/2010/wordml" wp14:textId="26ED5665">
+      <w:pPr>
+        <w:pStyle w:val="Normal"/>
+        <w:rPr>
+          <w:rFonts w:ascii="Arial" w:hAnsi="Arial" w:eastAsia="Arial" w:cs="Arial"/>
+          <w:sz w:val="24"/>
+          <w:szCs w:val="24"/>
+          <w:lang w:val="en-US"/>
+        </w:rPr>
+      </w:pPr>
+      <w:r>
+        <w:rPr>
+          <w:rFonts w:ascii="Arial" w:hAnsi="Arial" w:eastAsia="Arial" w:cs="Arial"/>
+          <w:sz w:val="24"/>
+          <w:szCs w:val="24"/>
+          <w:lang w:val="en-US"/>
+        </w:rPr>
+        <w:t xml:space="preserve"> </w:t>
+      </w:r>
+    </w:p>
+    <w:p xmlns:wp14="http://schemas.microsoft.com/office/word/2010/wordml" wp14:textId="75E43B99">
+      <w:pPr>
+        <w:pStyle w:val="Normal"/>
+        <w:rPr>
+          <w:rFonts w:ascii="Arial" w:hAnsi="Arial" w:eastAsia="Arial" w:cs="Arial"/>
+          <w:sz w:val="24"/>
+          <w:szCs w:val="24"/>
+          <w:lang w:val="en-US"/>
+        </w:rPr>
+      </w:pPr>
+      <w:r>
+        <w:rPr>
+          <w:rFonts w:ascii="Arial" w:hAnsi="Arial" w:eastAsia="Arial" w:cs="Arial"/>
+          <w:b w:val="1"/>
+          <w:bCs w:val="1"/>
+          <w:sz w:val="24"/>
+          <w:szCs w:val="24"/>
+          <w:lang w:val="en-US"/>
+        </w:rPr>
+        <w:t>Indications</w:t>
+      </w:r>
+    </w:p>
+    <w:p xmlns:wp14="http://schemas.microsoft.com/office/word/2010/wordml" wp14:textId="037ED5A6">
+      <w:pPr>
+        <w:pStyle w:val="Normal"/>
+        <w:rPr>
+          <w:rFonts w:ascii="Arial" w:hAnsi="Arial" w:eastAsia="Arial" w:cs="Arial"/>
+          <w:sz w:val="24"/>
+          <w:szCs w:val="24"/>
+          <w:lang w:val="en-US"/>
+        </w:rPr>
+      </w:pPr>
+      <w:r>
+        <w:rPr>
+          <w:rFonts w:ascii="Arial" w:hAnsi="Arial" w:eastAsia="Arial" w:cs="Arial"/>
+          <w:sz w:val="24"/>
+          <w:szCs w:val="24"/>
+          <w:lang w:val="en-US"/>
+        </w:rPr>
+        <w:t>Real-time data updates appear jumpy or stop entirely when the user interacts with other UI elements.</w:t>
+      </w:r>
+    </w:p>
+    <w:p xmlns:wp14="http://schemas.microsoft.com/office/word/2010/wordml" wp14:textId="5CF8C444">
+      <w:pPr>
+        <w:pStyle w:val="Normal"/>
+        <w:rPr>
+          <w:rFonts w:ascii="Arial" w:hAnsi="Arial" w:eastAsia="Arial" w:cs="Arial"/>
+          <w:sz w:val="24"/>
+          <w:szCs w:val="24"/>
+          <w:lang w:val="en-US"/>
+        </w:rPr>
+      </w:pPr>
+      <w:r>
+        <w:rPr>
+          <w:rFonts w:ascii="Arial" w:hAnsi="Arial" w:eastAsia="Arial" w:cs="Arial"/>
+          <w:sz w:val="24"/>
+          <w:szCs w:val="24"/>
+          <w:lang w:val="en-US"/>
+        </w:rPr>
+        <w:t xml:space="preserve"> </w:t>
+      </w:r>
+    </w:p>
+    <w:p xmlns:wp14="http://schemas.microsoft.com/office/word/2010/wordml" wp14:textId="0335B90F">
+      <w:pPr>
+        <w:pStyle w:val="Normal"/>
+        <w:rPr>
+          <w:rFonts w:ascii="Arial" w:hAnsi="Arial" w:eastAsia="Arial" w:cs="Arial"/>
+          <w:sz w:val="24"/>
+          <w:szCs w:val="24"/>
+          <w:lang w:val="en-US"/>
+        </w:rPr>
+      </w:pPr>
+      <w:r>
+        <w:rPr>
+          <w:rFonts w:ascii="Arial" w:hAnsi="Arial" w:eastAsia="Arial" w:cs="Arial"/>
+          <w:b w:val="1"/>
+          <w:bCs w:val="1"/>
+          <w:sz w:val="24"/>
+          <w:szCs w:val="24"/>
+          <w:lang w:val="en-US"/>
+        </w:rPr>
+        <w:t>Mitigation Strategy</w:t>
+      </w:r>
+    </w:p>
+    <w:p xmlns:wp14="http://schemas.microsoft.com/office/word/2010/wordml" wp14:textId="0A54CE16">
+      <w:pPr>
+        <w:pStyle w:val="Normal"/>
+        <w:rPr>
+          <w:rFonts w:ascii="Arial" w:hAnsi="Arial" w:eastAsia="Arial" w:cs="Arial"/>
+          <w:sz w:val="24"/>
+          <w:szCs w:val="24"/>
+          <w:lang w:val="en-US"/>
+        </w:rPr>
+      </w:pPr>
+      <w:r>
+        <w:rPr>
+          <w:rFonts w:ascii="Arial" w:hAnsi="Arial" w:eastAsia="Arial" w:cs="Arial"/>
+          <w:sz w:val="24"/>
+          <w:szCs w:val="24"/>
+          <w:lang w:val="en-US"/>
+        </w:rPr>
+        <w:t>Offload intensive logic to the native side using Native Modules or utilize libraries like Reanimated that run animations/logic directly on the UI thread, bypassing the bridge.</w:t>
+      </w:r>
     </w:p>
     <w:sectPr>
       <w:pgSz w:w="11906" w:h="16838" w:orient="portrait"/>
       <w:pgMar w:top="1417" w:right="1417" w:bottom="1417" w:left="1417" w:header="708" w:footer="708" w:gutter="0"/>
       <w:cols w:space="708"/>
       <w:docGrid w:linePitch="360"/>
+      <w:headerReference w:type="default" r:id="R9bd1bf1bedc04ae1"/>
+      <w:footerReference w:type="default" r:id="Rd60a6ebf01554e07"/>
     </w:sectPr>
   </w:body>
 </w:document>
@@ -2392,6 +4545,76 @@
 </w:endnotes>
 </file>
 
+<file path=word/footer.xml><?xml version="1.0" encoding="utf-8"?>
+<w:ftr xmlns:w14="http://schemas.microsoft.com/office/word/2010/wordml" xmlns:w="http://schemas.openxmlformats.org/wordprocessingml/2006/main">
+  <w:tbl>
+    <w:tblPr>
+      <w:tblStyle w:val="TableNormal"/>
+      <w:bidiVisual w:val="0"/>
+      <w:tblW w:w="0" w:type="auto"/>
+      <w:tblLook w:val="06A0" w:firstRow="1" w:lastRow="0" w:firstColumn="1" w:lastColumn="0" w:noHBand="1" w:noVBand="1"/>
+    </w:tblPr>
+    <w:tblGrid>
+      <w:gridCol w:w="3020"/>
+      <w:gridCol w:w="3020"/>
+      <w:gridCol w:w="3020"/>
+    </w:tblGrid>
+    <w:tr>
+      <w:trPr>
+        <w:trHeight w:val="300"/>
+      </w:trPr>
+      <w:tc>
+        <w:tcPr>
+          <w:tcW w:w="3020" w:type="dxa"/>
+          <w:tcMar/>
+        </w:tcPr>
+        <w:p>
+          <w:pPr>
+            <w:pStyle w:val="Header"/>
+            <w:bidi w:val="0"/>
+            <w:ind w:left="-115"/>
+            <w:jc w:val="left"/>
+          </w:pPr>
+        </w:p>
+      </w:tc>
+      <w:tc>
+        <w:tcPr>
+          <w:tcW w:w="3020" w:type="dxa"/>
+          <w:tcMar/>
+        </w:tcPr>
+        <w:p>
+          <w:pPr>
+            <w:pStyle w:val="Header"/>
+            <w:bidi w:val="0"/>
+            <w:jc w:val="center"/>
+          </w:pPr>
+        </w:p>
+      </w:tc>
+      <w:tc>
+        <w:tcPr>
+          <w:tcW w:w="3020" w:type="dxa"/>
+          <w:tcMar/>
+        </w:tcPr>
+        <w:p>
+          <w:pPr>
+            <w:pStyle w:val="Header"/>
+            <w:bidi w:val="0"/>
+            <w:ind w:right="-115"/>
+            <w:jc w:val="right"/>
+          </w:pPr>
+        </w:p>
+      </w:tc>
+    </w:tr>
+  </w:tbl>
+  <w:p>
+    <w:pPr>
+      <w:pStyle w:val="Footer"/>
+      <w:bidi w:val="0"/>
+    </w:pPr>
+  </w:p>
+</w:ftr>
+</file>
+
 <file path=word/footnotes.xml><?xml version="1.0" encoding="utf-8"?>
 <w:footnotes xmlns:wpc="http://schemas.microsoft.com/office/word/2010/wordprocessingCanvas" xmlns:cx="http://schemas.microsoft.com/office/drawing/2014/chartex" xmlns:cx1="http://schemas.microsoft.com/office/drawing/2015/9/8/chartex" xmlns:cx2="http://schemas.microsoft.com/office/drawing/2015/10/21/chartex" xmlns:cx3="http://schemas.microsoft.com/office/drawing/2016/5/9/chartex" xmlns:cx4="http://schemas.microsoft.com/office/drawing/2016/5/10/chartex" xmlns:cx5="http://schemas.microsoft.com/office/drawing/2016/5/11/chartex" xmlns:cx6="http://schemas.microsoft.com/office/drawing/2016/5/12/chartex" xmlns:cx7="http://schemas.microsoft.com/office/drawing/2016/5/13/chartex" xmlns:cx8="http://schemas.microsoft.com/office/drawing/2016/5/14/chartex" xmlns:mc="http://schemas.openxmlformats.org/markup-compatibility/2006" xmlns:aink="http://schemas.microsoft.com/office/drawing/2016/ink" xmlns:am3d="http://schemas.microsoft.com/office/drawing/2017/model3d" xmlns:o="urn:schemas-microsoft-com:office:office" xmlns:oel="http://schemas.microsoft.com/office/2019/extlst" xmlns:r="http://schemas.openxmlformats.org/officeDocument/2006/relationships" xmlns:m="http://schemas.openxmlformats.org/officeDocument/2006/math" xmlns:v="urn:schemas-microsoft-com:vml" xmlns:wp14="http://schemas.microsoft.com/office/word/2010/wordprocessingDrawing" xmlns:wp="http://schemas.openxmlformats.org/drawingml/2006/wordprocessingDrawing" xmlns:w10="urn:schemas-microsoft-com:office:word" xmlns:w="http://schemas.openxmlformats.org/wordprocessingml/2006/main" xmlns:w14="http://schemas.microsoft.com/office/word/2010/wordml" xmlns:w15="http://schemas.microsoft.com/office/word/2012/wordml" xmlns:w16cex="http://schemas.microsoft.com/office/word/2018/wordml/cex" xmlns:w16cid="http://schemas.microsoft.com/office/word/2016/wordml/cid" xmlns:w16="http://schemas.microsoft.com/office/word/2018/wordml" xmlns:w16du="http://schemas.microsoft.com/office/word/2023/wordml/word16du" xmlns:w16sdtdh="http://schemas.microsoft.com/office/word/2020/wordml/sdtdatahash" xmlns:w16sdtfl="http://schemas.microsoft.com/office/word/2024/wordml/sdtformatlock" xmlns:w16se="http://schemas.microsoft.com/office/word/2015/wordml/symex" xmlns:wpg="http://schemas.microsoft.com/office/word/2010/wordprocessingGroup" xmlns:wpi="http://schemas.microsoft.com/office/word/2010/wordprocessingInk" xmlns:wne="http://schemas.microsoft.com/office/word/2006/wordml" xmlns:wps="http://schemas.microsoft.com/office/word/2010/wordprocessingShape" mc:Ignorable="w14 w15 w16se w16cid w16 w16cex w16sdtdh w16sdtfl w16du wp14">
   <w:footnote w:type="separator" w:id="-1">
@@ -2409,6 +4632,76 @@
     </w:p>
   </w:footnote>
 </w:footnotes>
+</file>
+
+<file path=word/header.xml><?xml version="1.0" encoding="utf-8"?>
+<w:hdr xmlns:w14="http://schemas.microsoft.com/office/word/2010/wordml" xmlns:w="http://schemas.openxmlformats.org/wordprocessingml/2006/main">
+  <w:tbl>
+    <w:tblPr>
+      <w:tblStyle w:val="TableNormal"/>
+      <w:bidiVisual w:val="0"/>
+      <w:tblW w:w="0" w:type="auto"/>
+      <w:tblLook w:val="06A0" w:firstRow="1" w:lastRow="0" w:firstColumn="1" w:lastColumn="0" w:noHBand="1" w:noVBand="1"/>
+    </w:tblPr>
+    <w:tblGrid>
+      <w:gridCol w:w="3020"/>
+      <w:gridCol w:w="3020"/>
+      <w:gridCol w:w="3020"/>
+    </w:tblGrid>
+    <w:tr>
+      <w:trPr>
+        <w:trHeight w:val="300"/>
+      </w:trPr>
+      <w:tc>
+        <w:tcPr>
+          <w:tcW w:w="3020" w:type="dxa"/>
+          <w:tcMar/>
+        </w:tcPr>
+        <w:p>
+          <w:pPr>
+            <w:pStyle w:val="Header"/>
+            <w:bidi w:val="0"/>
+            <w:ind w:left="-115"/>
+            <w:jc w:val="left"/>
+          </w:pPr>
+        </w:p>
+      </w:tc>
+      <w:tc>
+        <w:tcPr>
+          <w:tcW w:w="3020" w:type="dxa"/>
+          <w:tcMar/>
+        </w:tcPr>
+        <w:p>
+          <w:pPr>
+            <w:pStyle w:val="Header"/>
+            <w:bidi w:val="0"/>
+            <w:jc w:val="center"/>
+          </w:pPr>
+        </w:p>
+      </w:tc>
+      <w:tc>
+        <w:tcPr>
+          <w:tcW w:w="3020" w:type="dxa"/>
+          <w:tcMar/>
+        </w:tcPr>
+        <w:p>
+          <w:pPr>
+            <w:pStyle w:val="Header"/>
+            <w:bidi w:val="0"/>
+            <w:ind w:right="-115"/>
+            <w:jc w:val="right"/>
+          </w:pPr>
+        </w:p>
+      </w:tc>
+    </w:tr>
+  </w:tbl>
+  <w:p>
+    <w:pPr>
+      <w:pStyle w:val="Header"/>
+      <w:bidi w:val="0"/>
+    </w:pPr>
+  </w:p>
+</w:hdr>
 </file>
 
 <file path=word/intelligence2.xml><?xml version="1.0" encoding="utf-8"?>
@@ -2424,6 +4717,91 @@
 
 <file path=word/numbering.xml><?xml version="1.0" encoding="utf-8"?>
 <w:numbering xmlns:w="http://schemas.openxmlformats.org/wordprocessingml/2006/main">
+  <w:abstractNum xmlns:w="http://schemas.openxmlformats.org/wordprocessingml/2006/main" w:abstractNumId="3">
+    <w:nsid w:val="2c344bc2"/>
+    <w:multiLevelType xmlns:w="http://schemas.openxmlformats.org/wordprocessingml/2006/main" w:val="hybridMultilevel"/>
+    <w:lvl xmlns:w="http://schemas.openxmlformats.org/wordprocessingml/2006/main" w:ilvl="0">
+      <w:start w:val="1"/>
+      <w:numFmt w:val="decimal"/>
+      <w:lvlText w:val="%1."/>
+      <w:lvlJc w:val="left"/>
+      <w:pPr>
+        <w:ind w:left="720" w:hanging="360"/>
+      </w:pPr>
+    </w:lvl>
+    <w:lvl xmlns:w="http://schemas.openxmlformats.org/wordprocessingml/2006/main" w:ilvl="1">
+      <w:start w:val="1"/>
+      <w:numFmt w:val="lowerLetter"/>
+      <w:lvlText w:val="%2."/>
+      <w:lvlJc w:val="left"/>
+      <w:pPr>
+        <w:ind w:left="1440" w:hanging="360"/>
+      </w:pPr>
+    </w:lvl>
+    <w:lvl xmlns:w="http://schemas.openxmlformats.org/wordprocessingml/2006/main" w:ilvl="2">
+      <w:start w:val="1"/>
+      <w:numFmt w:val="lowerRoman"/>
+      <w:lvlText w:val="%3."/>
+      <w:lvlJc w:val="right"/>
+      <w:pPr>
+        <w:ind w:left="2160" w:hanging="180"/>
+      </w:pPr>
+    </w:lvl>
+    <w:lvl xmlns:w="http://schemas.openxmlformats.org/wordprocessingml/2006/main" w:ilvl="3">
+      <w:start w:val="1"/>
+      <w:numFmt w:val="decimal"/>
+      <w:lvlText w:val="%4."/>
+      <w:lvlJc w:val="left"/>
+      <w:pPr>
+        <w:ind w:left="2880" w:hanging="360"/>
+      </w:pPr>
+    </w:lvl>
+    <w:lvl xmlns:w="http://schemas.openxmlformats.org/wordprocessingml/2006/main" w:ilvl="4">
+      <w:start w:val="1"/>
+      <w:numFmt w:val="lowerLetter"/>
+      <w:lvlText w:val="%5."/>
+      <w:lvlJc w:val="left"/>
+      <w:pPr>
+        <w:ind w:left="3600" w:hanging="360"/>
+      </w:pPr>
+    </w:lvl>
+    <w:lvl xmlns:w="http://schemas.openxmlformats.org/wordprocessingml/2006/main" w:ilvl="5">
+      <w:start w:val="1"/>
+      <w:numFmt w:val="lowerRoman"/>
+      <w:lvlText w:val="%6."/>
+      <w:lvlJc w:val="right"/>
+      <w:pPr>
+        <w:ind w:left="4320" w:hanging="180"/>
+      </w:pPr>
+    </w:lvl>
+    <w:lvl xmlns:w="http://schemas.openxmlformats.org/wordprocessingml/2006/main" w:ilvl="6">
+      <w:start w:val="1"/>
+      <w:numFmt w:val="decimal"/>
+      <w:lvlText w:val="%7."/>
+      <w:lvlJc w:val="left"/>
+      <w:pPr>
+        <w:ind w:left="5040" w:hanging="360"/>
+      </w:pPr>
+    </w:lvl>
+    <w:lvl xmlns:w="http://schemas.openxmlformats.org/wordprocessingml/2006/main" w:ilvl="7">
+      <w:start w:val="1"/>
+      <w:numFmt w:val="lowerLetter"/>
+      <w:lvlText w:val="%8."/>
+      <w:lvlJc w:val="left"/>
+      <w:pPr>
+        <w:ind w:left="5760" w:hanging="360"/>
+      </w:pPr>
+    </w:lvl>
+    <w:lvl xmlns:w="http://schemas.openxmlformats.org/wordprocessingml/2006/main" w:ilvl="8">
+      <w:start w:val="1"/>
+      <w:numFmt w:val="lowerRoman"/>
+      <w:lvlText w:val="%9."/>
+      <w:lvlJc w:val="right"/>
+      <w:pPr>
+        <w:ind w:left="6480" w:hanging="180"/>
+      </w:pPr>
+    </w:lvl>
+  </w:abstractNum>
   <w:abstractNum xmlns:w="http://schemas.openxmlformats.org/wordprocessingml/2006/main" w:abstractNumId="2">
     <w:nsid w:val="58151d20"/>
     <w:multiLevelType xmlns:w="http://schemas.openxmlformats.org/wordprocessingml/2006/main" w:val="hybridMultilevel"/>
@@ -2648,6 +5026,9 @@
       </w:rPr>
     </w:lvl>
   </w:abstractNum>
+  <w:num w:numId="3">
+    <w:abstractNumId w:val="3"/>
+  </w:num>
   <w:num w:numId="2">
     <w:abstractNumId w:val="2"/>
   </w:num>
@@ -3040,6 +5421,58 @@
       <w:lang w:val="sv-SE" w:eastAsia="sv-SE" w:bidi="ar-SA"/>
     </w:rPr>
   </w:style>
+  <w:style w:type="paragraph" w:styleId="ListParagraph">
+    <w:uiPriority w:val="34"/>
+    <w:name w:val="List Paragraph"/>
+    <w:basedOn w:val="Normal"/>
+    <w:qFormat/>
+    <w:rsid w:val="347CF661"/>
+    <w:pPr>
+      <w:spacing/>
+      <w:ind w:left="720"/>
+      <w:contextualSpacing/>
+    </w:pPr>
+  </w:style>
+  <w:style w:type="paragraph" w:styleId="Header">
+    <w:uiPriority w:val="99"/>
+    <w:name w:val="header"/>
+    <w:basedOn w:val="Normal"/>
+    <w:unhideWhenUsed/>
+    <w:rsid w:val="347CF661"/>
+    <w:pPr>
+      <w:tabs>
+        <w:tab w:val="center" w:leader="none" w:pos="4680"/>
+        <w:tab w:val="right" w:leader="none" w:pos="9360"/>
+      </w:tabs>
+      <w:spacing w:after="0" w:line="240" w:lineRule="auto"/>
+    </w:pPr>
+  </w:style>
+  <w:style xmlns:w="http://schemas.openxmlformats.org/wordprocessingml/2006/main" w:type="table" w:styleId="TableGrid">
+    <w:name xmlns:w="http://schemas.openxmlformats.org/wordprocessingml/2006/main" w:val="Table Grid"/>
+    <w:basedOn xmlns:w="http://schemas.openxmlformats.org/wordprocessingml/2006/main" w:val="TableNormal"/>
+    <w:uiPriority xmlns:w="http://schemas.openxmlformats.org/wordprocessingml/2006/main" w:val="59"/>
+    <w:rsid xmlns:w="http://schemas.openxmlformats.org/wordprocessingml/2006/main" w:val="00FB4123"/>
+    <w:pPr xmlns:w="http://schemas.openxmlformats.org/wordprocessingml/2006/main">
+      <w:spacing w:after="0" w:line="240" w:lineRule="auto"/>
+    </w:pPr>
+    <w:tblPr xmlns:w="http://schemas.openxmlformats.org/wordprocessingml/2006/main">
+      <w:tblInd w:w="0" w:type="dxa"/>
+      <w:tblBorders>
+        <w:top w:val="single" w:color="000000" w:themeColor="text1" w:sz="4" w:space="0"/>
+        <w:left w:val="single" w:color="000000" w:themeColor="text1" w:sz="4" w:space="0"/>
+        <w:bottom w:val="single" w:color="000000" w:themeColor="text1" w:sz="4" w:space="0"/>
+        <w:right w:val="single" w:color="000000" w:themeColor="text1" w:sz="4" w:space="0"/>
+        <w:insideH w:val="single" w:color="000000" w:themeColor="text1" w:sz="4" w:space="0"/>
+        <w:insideV w:val="single" w:color="000000" w:themeColor="text1" w:sz="4" w:space="0"/>
+      </w:tblBorders>
+      <w:tblCellMar>
+        <w:top w:w="0" w:type="dxa"/>
+        <w:left w:w="108" w:type="dxa"/>
+        <w:bottom w:w="0" w:type="dxa"/>
+        <w:right w:w="108" w:type="dxa"/>
+      </w:tblCellMar>
+    </w:tblPr>
+  </w:style>
 </w:styles>
 </file>
 

</xml_diff>